<commit_message>
added intro to graphs
</commit_message>
<xml_diff>
--- a/year3/MAT3707/Notes for MAT3707.docx
+++ b/year3/MAT3707/Notes for MAT3707.docx
@@ -1,11 +1,1576 @@
 
 <file path=word/document.xml><?xml version="1.0" encoding="utf-8"?>
-<w:document xmlns:wpc="http://schemas.microsoft.com/office/word/2010/wordprocessingCanvas" xmlns:cx="http://schemas.microsoft.com/office/drawing/2014/chartex" xmlns:cx1="http://schemas.microsoft.com/office/drawing/2015/9/8/chartex" xmlns:cx2="http://schemas.microsoft.com/office/drawing/2015/10/21/chartex" xmlns:cx3="http://schemas.microsoft.com/office/drawing/2016/5/9/chartex" xmlns:cx4="http://schemas.microsoft.com/office/drawing/2016/5/10/chartex" xmlns:cx5="http://schemas.microsoft.com/office/drawing/2016/5/11/chartex" xmlns:cx6="http://schemas.microsoft.com/office/drawing/2016/5/12/chartex" xmlns:cx7="http://schemas.microsoft.com/office/drawing/2016/5/13/chartex" xmlns:cx8="http://schemas.microsoft.com/office/drawing/2016/5/14/chartex" xmlns:mc="http://schemas.openxmlformats.org/markup-compatibility/2006" xmlns:aink="http://schemas.microsoft.com/office/drawing/2016/ink" xmlns:am3d="http://schemas.microsoft.com/office/drawing/2017/model3d" xmlns:o="urn:schemas-microsoft-com:office:office" xmlns:r="http://schemas.openxmlformats.org/officeDocument/2006/relationships" xmlns:m="http://schemas.openxmlformats.org/officeDocument/2006/math" xmlns:v="urn:schemas-microsoft-com:vml" xmlns:wp14="http://schemas.microsoft.com/office/word/2010/wordprocessingDrawing" xmlns:wp="http://schemas.openxmlformats.org/drawingml/2006/wordprocessingDrawing" xmlns:w10="urn:schemas-microsoft-com:office:word" xmlns:w="http://schemas.openxmlformats.org/wordprocessingml/2006/main" xmlns:w14="http://schemas.microsoft.com/office/word/2010/wordml" xmlns:w15="http://schemas.microsoft.com/office/word/2012/wordml" xmlns:w16cid="http://schemas.microsoft.com/office/word/2016/wordml/cid" xmlns:w16se="http://schemas.microsoft.com/office/word/2015/wordml/symex" xmlns:wpg="http://schemas.microsoft.com/office/word/2010/wordprocessingGroup" xmlns:wpi="http://schemas.microsoft.com/office/word/2010/wordprocessingInk" xmlns:wne="http://schemas.microsoft.com/office/word/2006/wordml" xmlns:wps="http://schemas.microsoft.com/office/word/2010/wordprocessingShape" mc:Ignorable="w14 w15 w16se w16cid wp14">
+<w:document xmlns:wpc="http://schemas.microsoft.com/office/word/2010/wordprocessingCanvas" xmlns:cx="http://schemas.microsoft.com/office/drawing/2014/chartex" xmlns:cx1="http://schemas.microsoft.com/office/drawing/2015/9/8/chartex" xmlns:cx2="http://schemas.microsoft.com/office/drawing/2015/10/21/chartex" xmlns:cx3="http://schemas.microsoft.com/office/drawing/2016/5/9/chartex" xmlns:cx4="http://schemas.microsoft.com/office/drawing/2016/5/10/chartex" xmlns:cx5="http://schemas.microsoft.com/office/drawing/2016/5/11/chartex" xmlns:cx6="http://schemas.microsoft.com/office/drawing/2016/5/12/chartex" xmlns:cx7="http://schemas.microsoft.com/office/drawing/2016/5/13/chartex" xmlns:cx8="http://schemas.microsoft.com/office/drawing/2016/5/14/chartex" xmlns:mc="http://schemas.openxmlformats.org/markup-compatibility/2006" xmlns:aink="http://schemas.microsoft.com/office/drawing/2016/ink" xmlns:am3d="http://schemas.microsoft.com/office/drawing/2017/model3d" xmlns:o="urn:schemas-microsoft-com:office:office" xmlns:r="http://schemas.openxmlformats.org/officeDocument/2006/relationships" xmlns:m="http://schemas.openxmlformats.org/officeDocument/2006/math" xmlns:v="urn:schemas-microsoft-com:vml" xmlns:wp14="http://schemas.microsoft.com/office/word/2010/wordprocessingDrawing" xmlns:wp="http://schemas.openxmlformats.org/drawingml/2006/wordprocessingDrawing" xmlns:w10="urn:schemas-microsoft-com:office:word" xmlns:w="http://schemas.openxmlformats.org/wordprocessingml/2006/main" xmlns:w14="http://schemas.microsoft.com/office/word/2010/wordml" xmlns:w15="http://schemas.microsoft.com/office/word/2012/wordml" xmlns:w16cex="http://schemas.microsoft.com/office/word/2018/wordml/cex" xmlns:w16cid="http://schemas.microsoft.com/office/word/2016/wordml/cid" xmlns:w16="http://schemas.microsoft.com/office/word/2018/wordml" xmlns:w16se="http://schemas.microsoft.com/office/word/2015/wordml/symex" xmlns:wpg="http://schemas.microsoft.com/office/word/2010/wordprocessingGroup" xmlns:wpi="http://schemas.microsoft.com/office/word/2010/wordprocessingInk" xmlns:wne="http://schemas.microsoft.com/office/word/2006/wordml" xmlns:wps="http://schemas.microsoft.com/office/word/2010/wordprocessingShape" mc:Ignorable="w14 w15 w16se w16cid w16 w16cex wp14">
   <w:body>
     <w:p>
-      <w:bookmarkStart w:id="0" w:name="_GoBack"/>
+      <w:pPr>
+        <w:pStyle w:val="Heading2"/>
+        <w:spacing w:before="0"/>
+        <w:ind w:right="-755"/>
+      </w:pPr>
+      <w:bookmarkStart w:id="0" w:name="_Hlk52440842"/>
       <w:bookmarkEnd w:id="0"/>
-    </w:p>
+      <w:r>
+        <w:t>Discrete Mathematics</w:t>
+      </w:r>
+      <w:r>
+        <w:t>: Combinatorics</w:t>
+      </w:r>
+    </w:p>
+    <w:p>
+      <w:pPr>
+        <w:spacing w:after="0"/>
+      </w:pPr>
+      <w:r>
+        <w:t>Background</w:t>
+      </w:r>
+    </w:p>
+    <w:p>
+      <w:pPr>
+        <w:spacing w:after="0"/>
+      </w:pPr>
+    </w:p>
+    <w:p>
+      <w:pPr>
+        <w:spacing w:after="0"/>
+      </w:pPr>
+      <w:r>
+        <w:t xml:space="preserve">This is a continuation </w:t>
+      </w:r>
+      <w:r>
+        <w:t xml:space="preserve">of MAT2612, dealing with </w:t>
+      </w:r>
+      <w:r>
+        <w:t>counting, relations, functions and partially ordered sets</w:t>
+      </w:r>
+      <w:r>
+        <w:t>.</w:t>
+      </w:r>
+      <w:r>
+        <w:t xml:space="preserve"> </w:t>
+      </w:r>
+    </w:p>
+    <w:p>
+      <w:pPr>
+        <w:spacing w:after="0"/>
+      </w:pPr>
+    </w:p>
+    <w:p>
+      <w:pPr>
+        <w:spacing w:after="0"/>
+        <w:rPr>
+          <w:b/>
+          <w:bCs/>
+        </w:rPr>
+      </w:pPr>
+      <w:r>
+        <w:rPr>
+          <w:b/>
+          <w:bCs/>
+        </w:rPr>
+        <w:t>G</w:t>
+      </w:r>
+      <w:r>
+        <w:rPr>
+          <w:b/>
+          <w:bCs/>
+        </w:rPr>
+        <w:t>raph</w:t>
+      </w:r>
+      <w:r>
+        <w:rPr>
+          <w:b/>
+          <w:bCs/>
+        </w:rPr>
+        <w:t xml:space="preserve"> </w:t>
+      </w:r>
+      <w:r>
+        <w:rPr>
+          <w:b/>
+          <w:bCs/>
+        </w:rPr>
+        <w:t xml:space="preserve">theory </w:t>
+      </w:r>
+    </w:p>
+    <w:p>
+      <w:pPr>
+        <w:pStyle w:val="ListParagraph"/>
+        <w:numPr>
+          <w:ilvl w:val="0"/>
+          <w:numId w:val="1"/>
+        </w:numPr>
+        <w:spacing w:after="0"/>
+      </w:pPr>
+      <w:r>
+        <w:t>isomorphic graphs</w:t>
+      </w:r>
+    </w:p>
+    <w:p>
+      <w:pPr>
+        <w:pStyle w:val="ListParagraph"/>
+        <w:numPr>
+          <w:ilvl w:val="0"/>
+          <w:numId w:val="1"/>
+        </w:numPr>
+        <w:spacing w:after="0"/>
+      </w:pPr>
+      <w:r>
+        <w:t>planar graphs</w:t>
+      </w:r>
+    </w:p>
+    <w:p>
+      <w:pPr>
+        <w:pStyle w:val="ListParagraph"/>
+        <w:numPr>
+          <w:ilvl w:val="0"/>
+          <w:numId w:val="1"/>
+        </w:numPr>
+        <w:spacing w:after="0"/>
+      </w:pPr>
+      <w:r>
+        <w:t>Euler</w:t>
+      </w:r>
+      <w:r>
+        <w:t xml:space="preserve"> </w:t>
+      </w:r>
+      <w:r>
+        <w:t>cycles</w:t>
+      </w:r>
+    </w:p>
+    <w:p>
+      <w:pPr>
+        <w:pStyle w:val="ListParagraph"/>
+        <w:numPr>
+          <w:ilvl w:val="0"/>
+          <w:numId w:val="1"/>
+        </w:numPr>
+        <w:spacing w:after="0"/>
+      </w:pPr>
+      <w:r>
+        <w:t>Hamilton circuits</w:t>
+      </w:r>
+    </w:p>
+    <w:p>
+      <w:pPr>
+        <w:pStyle w:val="ListParagraph"/>
+        <w:numPr>
+          <w:ilvl w:val="0"/>
+          <w:numId w:val="1"/>
+        </w:numPr>
+        <w:spacing w:after="0"/>
+      </w:pPr>
+      <w:r>
+        <w:t>graph colouring</w:t>
+      </w:r>
+    </w:p>
+    <w:p>
+      <w:pPr>
+        <w:pStyle w:val="ListParagraph"/>
+        <w:numPr>
+          <w:ilvl w:val="0"/>
+          <w:numId w:val="1"/>
+        </w:numPr>
+        <w:spacing w:after="0"/>
+      </w:pPr>
+      <w:r>
+        <w:t>tree</w:t>
+      </w:r>
+      <w:r>
+        <w:t>s</w:t>
+      </w:r>
+    </w:p>
+    <w:p>
+      <w:pPr>
+        <w:pStyle w:val="ListParagraph"/>
+        <w:numPr>
+          <w:ilvl w:val="0"/>
+          <w:numId w:val="1"/>
+        </w:numPr>
+        <w:spacing w:after="0"/>
+      </w:pPr>
+      <w:r>
+        <w:t>t</w:t>
+      </w:r>
+      <w:r>
+        <w:t>he travelling salesperson problem</w:t>
+      </w:r>
+    </w:p>
+    <w:p>
+      <w:pPr>
+        <w:pStyle w:val="ListParagraph"/>
+        <w:numPr>
+          <w:ilvl w:val="0"/>
+          <w:numId w:val="1"/>
+        </w:numPr>
+        <w:spacing w:after="0"/>
+      </w:pPr>
+      <w:r>
+        <w:t>minimal</w:t>
+      </w:r>
+      <w:r>
+        <w:t xml:space="preserve"> </w:t>
+      </w:r>
+      <w:r>
+        <w:t xml:space="preserve">spanning </w:t>
+      </w:r>
+    </w:p>
+    <w:p>
+      <w:pPr>
+        <w:spacing w:after="0"/>
+        <w:rPr>
+          <w:b/>
+          <w:bCs/>
+        </w:rPr>
+      </w:pPr>
+    </w:p>
+    <w:p>
+      <w:pPr>
+        <w:spacing w:after="0"/>
+        <w:rPr>
+          <w:b/>
+          <w:bCs/>
+        </w:rPr>
+      </w:pPr>
+      <w:r>
+        <w:rPr>
+          <w:b/>
+          <w:bCs/>
+        </w:rPr>
+        <w:t>Combinatorics</w:t>
+      </w:r>
+    </w:p>
+    <w:p>
+      <w:pPr>
+        <w:pStyle w:val="ListParagraph"/>
+        <w:numPr>
+          <w:ilvl w:val="0"/>
+          <w:numId w:val="2"/>
+        </w:numPr>
+        <w:spacing w:after="0"/>
+      </w:pPr>
+      <w:r>
+        <w:t>basic counting principles</w:t>
+      </w:r>
+    </w:p>
+    <w:p>
+      <w:pPr>
+        <w:pStyle w:val="ListParagraph"/>
+        <w:numPr>
+          <w:ilvl w:val="0"/>
+          <w:numId w:val="2"/>
+        </w:numPr>
+        <w:spacing w:after="0"/>
+      </w:pPr>
+      <w:r>
+        <w:t>generating</w:t>
+      </w:r>
+      <w:r>
+        <w:t xml:space="preserve"> </w:t>
+      </w:r>
+      <w:r>
+        <w:t>functions</w:t>
+      </w:r>
+    </w:p>
+    <w:p>
+      <w:pPr>
+        <w:pStyle w:val="ListParagraph"/>
+        <w:numPr>
+          <w:ilvl w:val="0"/>
+          <w:numId w:val="2"/>
+        </w:numPr>
+        <w:spacing w:after="0"/>
+      </w:pPr>
+      <w:r>
+        <w:t xml:space="preserve">recurrence relations </w:t>
+      </w:r>
+    </w:p>
+    <w:p>
+      <w:pPr>
+        <w:pStyle w:val="ListParagraph"/>
+        <w:numPr>
+          <w:ilvl w:val="0"/>
+          <w:numId w:val="2"/>
+        </w:numPr>
+        <w:spacing w:after="0"/>
+      </w:pPr>
+      <w:r>
+        <w:t>inclusion-exclusion principle.</w:t>
+      </w:r>
+    </w:p>
+    <w:p>
+      <w:pPr>
+        <w:spacing w:after="0"/>
+      </w:pPr>
+    </w:p>
+    <w:p>
+      <w:pPr>
+        <w:spacing w:after="0"/>
+      </w:pPr>
+    </w:p>
+    <w:p>
+      <w:pPr>
+        <w:spacing w:after="0"/>
+      </w:pPr>
+    </w:p>
+    <w:p>
+      <w:pPr>
+        <w:spacing w:after="0"/>
+      </w:pPr>
+    </w:p>
+    <w:p>
+      <w:pPr>
+        <w:spacing w:after="0"/>
+      </w:pPr>
+    </w:p>
+    <w:p>
+      <w:pPr>
+        <w:spacing w:after="0"/>
+      </w:pPr>
+    </w:p>
+    <w:p>
+      <w:pPr>
+        <w:spacing w:after="0"/>
+      </w:pPr>
+    </w:p>
+    <w:p>
+      <w:pPr>
+        <w:spacing w:after="0"/>
+      </w:pPr>
+    </w:p>
+    <w:p>
+      <w:pPr>
+        <w:spacing w:after="0"/>
+      </w:pPr>
+    </w:p>
+    <w:p>
+      <w:pPr>
+        <w:spacing w:after="0"/>
+      </w:pPr>
+    </w:p>
+    <w:p>
+      <w:pPr>
+        <w:spacing w:after="0"/>
+      </w:pPr>
+    </w:p>
+    <w:p>
+      <w:pPr>
+        <w:spacing w:after="0"/>
+      </w:pPr>
+    </w:p>
+    <w:p>
+      <w:pPr>
+        <w:spacing w:after="0"/>
+      </w:pPr>
+    </w:p>
+    <w:p>
+      <w:pPr>
+        <w:spacing w:after="0"/>
+      </w:pPr>
+    </w:p>
+    <w:p>
+      <w:pPr>
+        <w:spacing w:after="0"/>
+      </w:pPr>
+    </w:p>
+    <w:p>
+      <w:pPr>
+        <w:spacing w:after="0"/>
+      </w:pPr>
+    </w:p>
+    <w:p>
+      <w:pPr>
+        <w:spacing w:after="0"/>
+      </w:pPr>
+    </w:p>
+    <w:p>
+      <w:pPr>
+        <w:spacing w:after="0"/>
+      </w:pPr>
+    </w:p>
+    <w:p>
+      <w:pPr>
+        <w:spacing w:after="0"/>
+      </w:pPr>
+    </w:p>
+    <w:p>
+      <w:pPr>
+        <w:spacing w:after="0"/>
+      </w:pPr>
+    </w:p>
+    <w:p>
+      <w:pPr>
+        <w:spacing w:after="0"/>
+      </w:pPr>
+    </w:p>
+    <w:p>
+      <w:pPr>
+        <w:spacing w:after="0"/>
+      </w:pPr>
+    </w:p>
+    <w:p>
+      <w:pPr>
+        <w:spacing w:after="0"/>
+      </w:pPr>
+    </w:p>
+    <w:p>
+      <w:pPr>
+        <w:spacing w:after="0"/>
+      </w:pPr>
+    </w:p>
+    <w:p>
+      <w:pPr>
+        <w:spacing w:after="0"/>
+        <w:rPr>
+          <w:b/>
+          <w:bCs/>
+        </w:rPr>
+      </w:pPr>
+      <w:r>
+        <w:rPr>
+          <w:b/>
+          <w:bCs/>
+        </w:rPr>
+        <w:lastRenderedPageBreak/>
+        <w:t xml:space="preserve">Lesson 0 </w:t>
+      </w:r>
+    </w:p>
+    <w:p>
+      <w:pPr>
+        <w:spacing w:after="0"/>
+      </w:pPr>
+      <w:r>
+        <w:t>Introduction to graphs</w:t>
+      </w:r>
+    </w:p>
+    <w:p>
+      <w:pPr>
+        <w:pStyle w:val="NoSpacing"/>
+      </w:pPr>
+    </w:p>
+    <w:p>
+      <w:pPr>
+        <w:pStyle w:val="NoSpacing"/>
+      </w:pPr>
+      <w:r>
+        <w:t>Simple Graphs are made of two types of objects: vertices &amp; edges</w:t>
+      </w:r>
+    </w:p>
+    <w:p>
+      <w:pPr>
+        <w:pStyle w:val="NoSpacing"/>
+      </w:pPr>
+      <w:r>
+        <w:t>(no loops, multiple edges or directed edges)</w:t>
+      </w:r>
+    </w:p>
+    <w:p>
+      <w:pPr>
+        <w:pStyle w:val="NoSpacing"/>
+      </w:pPr>
+    </w:p>
+    <w:p>
+      <w:pPr>
+        <w:pStyle w:val="NoSpacing"/>
+      </w:pPr>
+      <w:r>
+        <w:t>[1</w:t>
+      </w:r>
+      <w:r>
+        <w:t xml:space="preserve">] </w:t>
+      </w:r>
+      <w:r>
+        <w:tab/>
+      </w:r>
+      <w:r>
+        <w:t xml:space="preserve">Ordered pair with some </w:t>
+      </w:r>
+      <w:r>
+        <w:t xml:space="preserve">a finite </w:t>
+      </w:r>
+      <w:r>
+        <w:t xml:space="preserve">vertex set </w:t>
+      </w:r>
+      <w:r>
+        <w:rPr>
+          <w:color w:val="4472C4" w:themeColor="accent1"/>
+        </w:rPr>
+        <w:t>V</w:t>
+      </w:r>
+      <w:r>
+        <w:t xml:space="preserve"> and some Edge set </w:t>
+      </w:r>
+      <w:r>
+        <w:rPr>
+          <w:color w:val="70AD47" w:themeColor="accent6"/>
+        </w:rPr>
+        <w:t xml:space="preserve">E </w:t>
+      </w:r>
+      <w:r>
+        <w:t xml:space="preserve"> </w:t>
+      </w:r>
+    </w:p>
+    <w:p>
+      <w:pPr>
+        <w:pStyle w:val="NoSpacing"/>
+        <w:ind w:left="720"/>
+      </w:pPr>
+      <m:oMath>
+        <m:r>
+          <w:rPr>
+            <w:rFonts w:ascii="Cambria Math" w:hAnsi="Cambria Math"/>
+          </w:rPr>
+          <m:t>G=(V,E)</m:t>
+        </m:r>
+      </m:oMath>
+      <w:r>
+        <w:rPr>
+          <w:rFonts w:eastAsiaTheme="minorEastAsia"/>
+        </w:rPr>
+        <w:t xml:space="preserve"> </w:t>
+      </w:r>
+    </w:p>
+    <w:p>
+      <w:pPr>
+        <w:pStyle w:val="NoSpacing"/>
+        <w:ind w:left="720"/>
+      </w:pPr>
+      <m:oMath>
+        <m:r>
+          <w:rPr>
+            <w:rFonts w:ascii="Cambria Math" w:hAnsi="Cambria Math"/>
+          </w:rPr>
+          <m:t xml:space="preserve">G=( </m:t>
+        </m:r>
+        <m:d>
+          <m:dPr>
+            <m:begChr m:val="{"/>
+            <m:endChr m:val="}"/>
+            <m:ctrlPr>
+              <w:rPr>
+                <w:rFonts w:ascii="Cambria Math" w:hAnsi="Cambria Math"/>
+                <w:i/>
+                <w:color w:val="70AD47" w:themeColor="accent6"/>
+              </w:rPr>
+            </m:ctrlPr>
+          </m:dPr>
+          <m:e>
+            <m:r>
+              <w:rPr>
+                <w:rFonts w:ascii="Cambria Math" w:hAnsi="Cambria Math"/>
+                <w:color w:val="70AD47" w:themeColor="accent6"/>
+              </w:rPr>
+              <m:t>1,2,3,4</m:t>
+            </m:r>
+          </m:e>
+        </m:d>
+        <m:r>
+          <w:rPr>
+            <w:rFonts w:ascii="Cambria Math" w:hAnsi="Cambria Math"/>
+          </w:rPr>
+          <m:t>,  {</m:t>
+        </m:r>
+        <m:d>
+          <m:dPr>
+            <m:begChr m:val="{"/>
+            <m:endChr m:val="}"/>
+            <m:ctrlPr>
+              <w:rPr>
+                <w:rFonts w:ascii="Cambria Math" w:hAnsi="Cambria Math"/>
+                <w:i/>
+                <w:color w:val="4472C4" w:themeColor="accent1"/>
+              </w:rPr>
+            </m:ctrlPr>
+          </m:dPr>
+          <m:e>
+            <m:r>
+              <w:rPr>
+                <w:rFonts w:ascii="Cambria Math" w:hAnsi="Cambria Math"/>
+                <w:color w:val="4472C4" w:themeColor="accent1"/>
+              </w:rPr>
+              <m:t>1,2</m:t>
+            </m:r>
+          </m:e>
+        </m:d>
+        <m:r>
+          <w:rPr>
+            <w:rFonts w:ascii="Cambria Math" w:hAnsi="Cambria Math"/>
+            <w:color w:val="4472C4" w:themeColor="accent1"/>
+          </w:rPr>
+          <m:t xml:space="preserve">, </m:t>
+        </m:r>
+        <m:d>
+          <m:dPr>
+            <m:begChr m:val="{"/>
+            <m:endChr m:val="}"/>
+            <m:ctrlPr>
+              <w:rPr>
+                <w:rFonts w:ascii="Cambria Math" w:hAnsi="Cambria Math"/>
+                <w:i/>
+                <w:color w:val="4472C4" w:themeColor="accent1"/>
+              </w:rPr>
+            </m:ctrlPr>
+          </m:dPr>
+          <m:e>
+            <m:r>
+              <w:rPr>
+                <w:rFonts w:ascii="Cambria Math" w:hAnsi="Cambria Math"/>
+                <w:color w:val="4472C4" w:themeColor="accent1"/>
+              </w:rPr>
+              <m:t>1,3</m:t>
+            </m:r>
+          </m:e>
+        </m:d>
+        <m:r>
+          <w:rPr>
+            <w:rFonts w:ascii="Cambria Math" w:hAnsi="Cambria Math"/>
+            <w:color w:val="4472C4" w:themeColor="accent1"/>
+          </w:rPr>
+          <m:t xml:space="preserve">, </m:t>
+        </m:r>
+        <m:d>
+          <m:dPr>
+            <m:begChr m:val="{"/>
+            <m:endChr m:val="}"/>
+            <m:ctrlPr>
+              <w:rPr>
+                <w:rFonts w:ascii="Cambria Math" w:hAnsi="Cambria Math"/>
+                <w:i/>
+                <w:color w:val="4472C4" w:themeColor="accent1"/>
+              </w:rPr>
+            </m:ctrlPr>
+          </m:dPr>
+          <m:e>
+            <m:r>
+              <w:rPr>
+                <w:rFonts w:ascii="Cambria Math" w:hAnsi="Cambria Math"/>
+                <w:color w:val="4472C4" w:themeColor="accent1"/>
+              </w:rPr>
+              <m:t>1,4</m:t>
+            </m:r>
+          </m:e>
+        </m:d>
+        <m:r>
+          <w:rPr>
+            <w:rFonts w:ascii="Cambria Math" w:hAnsi="Cambria Math"/>
+            <w:color w:val="4472C4" w:themeColor="accent1"/>
+          </w:rPr>
+          <m:t>,</m:t>
+        </m:r>
+        <m:d>
+          <m:dPr>
+            <m:begChr m:val="{"/>
+            <m:endChr m:val="}"/>
+            <m:ctrlPr>
+              <w:rPr>
+                <w:rFonts w:ascii="Cambria Math" w:hAnsi="Cambria Math"/>
+                <w:i/>
+                <w:color w:val="4472C4" w:themeColor="accent1"/>
+              </w:rPr>
+            </m:ctrlPr>
+          </m:dPr>
+          <m:e>
+            <m:r>
+              <w:rPr>
+                <w:rFonts w:ascii="Cambria Math" w:hAnsi="Cambria Math"/>
+                <w:color w:val="4472C4" w:themeColor="accent1"/>
+              </w:rPr>
+              <m:t>2,3</m:t>
+            </m:r>
+          </m:e>
+        </m:d>
+        <m:r>
+          <w:rPr>
+            <w:rFonts w:ascii="Cambria Math" w:hAnsi="Cambria Math"/>
+            <w:color w:val="4472C4" w:themeColor="accent1"/>
+          </w:rPr>
+          <m:t>,</m:t>
+        </m:r>
+        <m:d>
+          <m:dPr>
+            <m:begChr m:val="{"/>
+            <m:endChr m:val="}"/>
+            <m:ctrlPr>
+              <w:rPr>
+                <w:rFonts w:ascii="Cambria Math" w:hAnsi="Cambria Math"/>
+                <w:i/>
+                <w:color w:val="4472C4" w:themeColor="accent1"/>
+              </w:rPr>
+            </m:ctrlPr>
+          </m:dPr>
+          <m:e>
+            <m:r>
+              <w:rPr>
+                <w:rFonts w:ascii="Cambria Math" w:hAnsi="Cambria Math"/>
+                <w:color w:val="4472C4" w:themeColor="accent1"/>
+              </w:rPr>
+              <m:t>2,4</m:t>
+            </m:r>
+          </m:e>
+        </m:d>
+        <m:r>
+          <w:rPr>
+            <w:rFonts w:ascii="Cambria Math" w:hAnsi="Cambria Math"/>
+            <w:color w:val="4472C4" w:themeColor="accent1"/>
+          </w:rPr>
+          <m:t>,</m:t>
+        </m:r>
+        <m:d>
+          <m:dPr>
+            <m:begChr m:val="{"/>
+            <m:endChr m:val="}"/>
+            <m:ctrlPr>
+              <w:rPr>
+                <w:rFonts w:ascii="Cambria Math" w:hAnsi="Cambria Math"/>
+                <w:i/>
+                <w:color w:val="4472C4" w:themeColor="accent1"/>
+              </w:rPr>
+            </m:ctrlPr>
+          </m:dPr>
+          <m:e>
+            <m:r>
+              <w:rPr>
+                <w:rFonts w:ascii="Cambria Math" w:hAnsi="Cambria Math"/>
+                <w:color w:val="4472C4" w:themeColor="accent1"/>
+              </w:rPr>
+              <m:t>3,4</m:t>
+            </m:r>
+          </m:e>
+        </m:d>
+        <m:r>
+          <w:rPr>
+            <w:rFonts w:ascii="Cambria Math" w:hAnsi="Cambria Math"/>
+          </w:rPr>
+          <m:t>}</m:t>
+        </m:r>
+        <m:r>
+          <w:rPr>
+            <w:rFonts w:ascii="Cambria Math" w:hAnsi="Cambria Math"/>
+          </w:rPr>
+          <m:t>)</m:t>
+        </m:r>
+      </m:oMath>
+      <w:r>
+        <w:rPr>
+          <w:rFonts w:eastAsiaTheme="minorEastAsia"/>
+        </w:rPr>
+        <w:t xml:space="preserve"> </w:t>
+      </w:r>
+    </w:p>
+    <w:p>
+      <w:pPr>
+        <w:pStyle w:val="NoSpacing"/>
+        <w:tabs>
+          <w:tab w:val="left" w:pos="940"/>
+        </w:tabs>
+      </w:pPr>
+    </w:p>
+    <w:p>
+      <w:pPr>
+        <w:pStyle w:val="NoSpacing"/>
+      </w:pPr>
+      <w:r>
+        <w:t xml:space="preserve">[2] </w:t>
+      </w:r>
+      <w:r>
+        <w:tab/>
+      </w:r>
+      <w:r>
+        <w:t xml:space="preserve">Two </w:t>
+      </w:r>
+      <w:r>
+        <w:t>graphs are equal if they have the same vertex and edge sets</w:t>
+      </w:r>
+    </w:p>
+    <w:p>
+      <w:pPr>
+        <w:pStyle w:val="NoSpacing"/>
+        <w:ind w:firstLine="720"/>
+      </w:pPr>
+      <m:oMath>
+        <m:r>
+          <w:rPr>
+            <w:rFonts w:ascii="Cambria Math" w:hAnsi="Cambria Math"/>
+          </w:rPr>
+          <m:t>G=</m:t>
+        </m:r>
+        <m:r>
+          <w:rPr>
+            <w:rFonts w:ascii="Cambria Math" w:hAnsi="Cambria Math"/>
+          </w:rPr>
+          <m:t>H</m:t>
+        </m:r>
+      </m:oMath>
+      <w:r>
+        <w:rPr>
+          <w:rFonts w:eastAsiaTheme="minorEastAsia"/>
+        </w:rPr>
+        <w:t xml:space="preserve"> </w:t>
+      </w:r>
+    </w:p>
+    <w:p>
+      <w:pPr>
+        <w:pStyle w:val="NoSpacing"/>
+      </w:pPr>
+    </w:p>
+    <w:p>
+      <w:pPr>
+        <w:pStyle w:val="NoSpacing"/>
+        <w:ind w:firstLine="720"/>
+      </w:pPr>
+      <m:oMath>
+        <m:r>
+          <w:rPr>
+            <w:rFonts w:ascii="Cambria Math" w:hAnsi="Cambria Math"/>
+          </w:rPr>
+          <m:t>G:</m:t>
+        </m:r>
+      </m:oMath>
+      <w:r>
+        <w:rPr>
+          <w:rFonts w:eastAsiaTheme="minorEastAsia"/>
+        </w:rPr>
+        <w:tab/>
+      </w:r>
+      <w:r>
+        <w:rPr>
+          <w:rFonts w:eastAsiaTheme="minorEastAsia"/>
+        </w:rPr>
+        <w:tab/>
+      </w:r>
+      <w:r>
+        <w:rPr>
+          <w:rFonts w:eastAsiaTheme="minorEastAsia"/>
+        </w:rPr>
+        <w:tab/>
+      </w:r>
+      <w:r>
+        <w:rPr>
+          <w:rFonts w:eastAsiaTheme="minorEastAsia"/>
+        </w:rPr>
+        <w:tab/>
+      </w:r>
+      <w:r>
+        <w:rPr>
+          <w:rFonts w:eastAsiaTheme="minorEastAsia"/>
+        </w:rPr>
+        <w:tab/>
+      </w:r>
+      <m:oMath>
+        <m:r>
+          <w:rPr>
+            <w:rFonts w:ascii="Cambria Math" w:eastAsiaTheme="minorEastAsia" w:hAnsi="Cambria Math"/>
+          </w:rPr>
+          <m:t>H:</m:t>
+        </m:r>
+      </m:oMath>
+    </w:p>
+    <w:p>
+      <w:pPr>
+        <w:pStyle w:val="NoSpacing"/>
+      </w:pPr>
+    </w:p>
+    <w:p>
+      <w:pPr>
+        <w:pStyle w:val="NoSpacing"/>
+      </w:pPr>
+    </w:p>
+    <w:p>
+      <w:pPr>
+        <w:pStyle w:val="NoSpacing"/>
+      </w:pPr>
+      <w:r>
+        <w:t xml:space="preserve">[3] </w:t>
+      </w:r>
+      <w:r>
+        <w:tab/>
+        <w:t xml:space="preserve">Empty Graph is any graph with </w:t>
+      </w:r>
+      <w:r>
+        <w:t xml:space="preserve">some </w:t>
+      </w:r>
+      <w:r>
+        <w:t xml:space="preserve">empty </w:t>
+      </w:r>
+      <w:r>
+        <w:t xml:space="preserve">Edge set </w:t>
+      </w:r>
+      <w:r>
+        <w:rPr>
+          <w:color w:val="70AD47" w:themeColor="accent6"/>
+        </w:rPr>
+        <w:t xml:space="preserve">E </w:t>
+      </w:r>
+      <w:r>
+        <w:t xml:space="preserve"> </w:t>
+      </w:r>
+    </w:p>
+    <w:p>
+      <w:pPr>
+        <w:pStyle w:val="NoSpacing"/>
+        <w:ind w:left="720"/>
+      </w:pPr>
+      <m:oMath>
+        <m:r>
+          <w:rPr>
+            <w:rFonts w:ascii="Cambria Math" w:hAnsi="Cambria Math"/>
+          </w:rPr>
+          <m:t>G=(V,</m:t>
+        </m:r>
+        <m:r>
+          <w:rPr>
+            <w:rFonts w:ascii="Cambria Math" w:hAnsi="Cambria Math"/>
+          </w:rPr>
+          <m:t>{}</m:t>
+        </m:r>
+        <m:r>
+          <w:rPr>
+            <w:rFonts w:ascii="Cambria Math" w:hAnsi="Cambria Math"/>
+          </w:rPr>
+          <m:t>)</m:t>
+        </m:r>
+      </m:oMath>
+      <w:r>
+        <w:rPr>
+          <w:rFonts w:eastAsiaTheme="minorEastAsia"/>
+        </w:rPr>
+        <w:t xml:space="preserve"> </w:t>
+      </w:r>
+      <w:r>
+        <w:rPr>
+          <w:rFonts w:eastAsiaTheme="minorEastAsia"/>
+        </w:rPr>
+        <w:t xml:space="preserve"> </w:t>
+      </w:r>
+      <w:r>
+        <w:rPr>
+          <w:rFonts w:eastAsiaTheme="minorEastAsia"/>
+        </w:rPr>
+        <w:t xml:space="preserve"> </w:t>
+      </w:r>
+    </w:p>
+    <w:p>
+      <w:pPr>
+        <w:pStyle w:val="NoSpacing"/>
+      </w:pPr>
+    </w:p>
+    <w:p>
+      <w:pPr>
+        <w:pStyle w:val="NoSpacing"/>
+      </w:pPr>
+      <w:r>
+        <w:tab/>
+        <w:t xml:space="preserve">But the graph </w:t>
+      </w:r>
+      <m:oMath>
+        <m:r>
+          <w:rPr>
+            <w:rFonts w:ascii="Cambria Math" w:hAnsi="Cambria Math"/>
+          </w:rPr>
+          <m:t>G=(</m:t>
+        </m:r>
+        <m:r>
+          <w:rPr>
+            <w:rFonts w:ascii="Cambria Math" w:hAnsi="Cambria Math"/>
+          </w:rPr>
+          <m:t>{}</m:t>
+        </m:r>
+        <m:r>
+          <w:rPr>
+            <w:rFonts w:ascii="Cambria Math" w:hAnsi="Cambria Math"/>
+          </w:rPr>
+          <m:t>,{})</m:t>
+        </m:r>
+      </m:oMath>
+      <w:r>
+        <w:rPr>
+          <w:rFonts w:eastAsiaTheme="minorEastAsia"/>
+        </w:rPr>
+        <w:t xml:space="preserve"> is empty sometimes</w:t>
+      </w:r>
+      <w:r>
+        <w:rPr>
+          <w:rFonts w:eastAsiaTheme="minorEastAsia"/>
+        </w:rPr>
+        <w:t xml:space="preserve"> (Null Graph)</w:t>
+      </w:r>
+    </w:p>
+    <w:p>
+      <w:pPr>
+        <w:pStyle w:val="NoSpacing"/>
+      </w:pPr>
+    </w:p>
+    <w:p>
+      <w:pPr>
+        <w:pStyle w:val="NoSpacing"/>
+      </w:pPr>
+    </w:p>
+    <w:p>
+      <w:pPr>
+        <w:pStyle w:val="NoSpacing"/>
+        <w:rPr>
+          <w:b/>
+          <w:bCs/>
+        </w:rPr>
+      </w:pPr>
+      <w:r>
+        <w:rPr>
+          <w:b/>
+          <w:bCs/>
+        </w:rPr>
+        <w:t>Adjacent Vertices</w:t>
+      </w:r>
+    </w:p>
+    <w:p>
+      <w:pPr>
+        <w:pStyle w:val="NoSpacing"/>
+      </w:pPr>
+      <w:r>
+        <w:t>Two vertices are adjacent if they are joined by an edge</w:t>
+      </w:r>
+    </w:p>
+    <w:p>
+      <w:pPr>
+        <w:pStyle w:val="NoSpacing"/>
+        <w:rPr>
+          <w:rFonts w:eastAsiaTheme="minorEastAsia"/>
+        </w:rPr>
+      </w:pPr>
+      <w:r>
+        <w:t xml:space="preserve">Let </w:t>
+      </w:r>
+      <m:oMath>
+        <m:r>
+          <w:rPr>
+            <w:rFonts w:ascii="Cambria Math" w:hAnsi="Cambria Math"/>
+          </w:rPr>
+          <m:t>G</m:t>
+        </m:r>
+      </m:oMath>
+      <w:r>
+        <w:rPr>
+          <w:rFonts w:eastAsiaTheme="minorEastAsia"/>
+        </w:rPr>
+        <w:t xml:space="preserve"> be a graph and </w:t>
+      </w:r>
+      <m:oMath>
+        <m:r>
+          <w:rPr>
+            <w:rFonts w:ascii="Cambria Math" w:eastAsiaTheme="minorEastAsia" w:hAnsi="Cambria Math"/>
+          </w:rPr>
+          <m:t>a,b∈V(G)</m:t>
+        </m:r>
+      </m:oMath>
+      <w:r>
+        <w:rPr>
+          <w:rFonts w:eastAsiaTheme="minorEastAsia"/>
+        </w:rPr>
+        <w:t xml:space="preserve">, then </w:t>
+      </w:r>
+      <m:oMath>
+        <m:r>
+          <w:rPr>
+            <w:rFonts w:ascii="Cambria Math" w:eastAsiaTheme="minorEastAsia" w:hAnsi="Cambria Math"/>
+          </w:rPr>
+          <m:t>a</m:t>
+        </m:r>
+      </m:oMath>
+      <w:r>
+        <w:rPr>
+          <w:rFonts w:eastAsiaTheme="minorEastAsia"/>
+        </w:rPr>
+        <w:t xml:space="preserve"> and </w:t>
+      </w:r>
+      <m:oMath>
+        <m:r>
+          <w:rPr>
+            <w:rFonts w:ascii="Cambria Math" w:eastAsiaTheme="minorEastAsia" w:hAnsi="Cambria Math"/>
+          </w:rPr>
+          <m:t>b</m:t>
+        </m:r>
+      </m:oMath>
+      <w:r>
+        <w:rPr>
+          <w:rFonts w:eastAsiaTheme="minorEastAsia"/>
+        </w:rPr>
+        <w:t xml:space="preserve"> are adjacent in </w:t>
+      </w:r>
+      <m:oMath>
+        <m:r>
+          <w:rPr>
+            <w:rFonts w:ascii="Cambria Math" w:eastAsiaTheme="minorEastAsia" w:hAnsi="Cambria Math"/>
+          </w:rPr>
+          <m:t>G</m:t>
+        </m:r>
+      </m:oMath>
+      <w:r>
+        <w:rPr>
+          <w:rFonts w:eastAsiaTheme="minorEastAsia"/>
+        </w:rPr>
+        <w:t xml:space="preserve"> </w:t>
+      </w:r>
+      <m:oMath>
+        <m:r>
+          <w:rPr>
+            <w:rFonts w:ascii="Cambria Math" w:eastAsiaTheme="minorEastAsia" w:hAnsi="Cambria Math"/>
+          </w:rPr>
+          <m:t>iff</m:t>
+        </m:r>
+      </m:oMath>
+      <w:r>
+        <w:rPr>
+          <w:rFonts w:eastAsiaTheme="minorEastAsia"/>
+        </w:rPr>
+        <w:t xml:space="preserve"> </w:t>
+      </w:r>
+      <m:oMath>
+        <m:d>
+          <m:dPr>
+            <m:begChr m:val="{"/>
+            <m:endChr m:val="}"/>
+            <m:ctrlPr>
+              <w:rPr>
+                <w:rFonts w:ascii="Cambria Math" w:eastAsiaTheme="minorEastAsia" w:hAnsi="Cambria Math"/>
+                <w:i/>
+              </w:rPr>
+            </m:ctrlPr>
+          </m:dPr>
+          <m:e>
+            <m:r>
+              <w:rPr>
+                <w:rFonts w:ascii="Cambria Math" w:eastAsiaTheme="minorEastAsia" w:hAnsi="Cambria Math"/>
+              </w:rPr>
+              <m:t>a,b</m:t>
+            </m:r>
+          </m:e>
+        </m:d>
+        <m:r>
+          <w:rPr>
+            <w:rFonts w:ascii="Cambria Math" w:eastAsiaTheme="minorEastAsia" w:hAnsi="Cambria Math"/>
+          </w:rPr>
+          <m:t>∈E(G)</m:t>
+        </m:r>
+      </m:oMath>
+    </w:p>
+    <w:p>
+      <w:pPr>
+        <w:pStyle w:val="NoSpacing"/>
+        <w:rPr>
+          <w:rFonts w:eastAsiaTheme="minorEastAsia"/>
+          <w:color w:val="FF0000"/>
+          <w:sz w:val="18"/>
+          <w:szCs w:val="18"/>
+        </w:rPr>
+      </w:pPr>
+      <w:r>
+        <w:rPr>
+          <w:color w:val="FF0000"/>
+          <w:sz w:val="18"/>
+          <w:szCs w:val="18"/>
+        </w:rPr>
+        <w:t xml:space="preserve">Let </w:t>
+      </w:r>
+      <m:oMath>
+        <m:r>
+          <w:rPr>
+            <w:rFonts w:ascii="Cambria Math" w:hAnsi="Cambria Math"/>
+            <w:color w:val="FF0000"/>
+            <w:sz w:val="18"/>
+            <w:szCs w:val="18"/>
+          </w:rPr>
+          <m:t>G</m:t>
+        </m:r>
+      </m:oMath>
+      <w:r>
+        <w:rPr>
+          <w:rFonts w:eastAsiaTheme="minorEastAsia"/>
+          <w:color w:val="FF0000"/>
+          <w:sz w:val="18"/>
+          <w:szCs w:val="18"/>
+        </w:rPr>
+        <w:t xml:space="preserve"> be a grap</w:t>
+      </w:r>
+      <w:r>
+        <w:rPr>
+          <w:rFonts w:eastAsiaTheme="minorEastAsia"/>
+          <w:color w:val="FF0000"/>
+          <w:sz w:val="18"/>
+          <w:szCs w:val="18"/>
+        </w:rPr>
+        <w:t>h</w:t>
+      </w:r>
+      <w:r>
+        <w:rPr>
+          <w:rFonts w:eastAsiaTheme="minorEastAsia"/>
+          <w:color w:val="FF0000"/>
+          <w:sz w:val="18"/>
+          <w:szCs w:val="18"/>
+        </w:rPr>
+        <w:t xml:space="preserve">, </w:t>
+      </w:r>
+      <w:r>
+        <w:rPr>
+          <w:rFonts w:eastAsiaTheme="minorEastAsia"/>
+          <w:color w:val="FF0000"/>
+          <w:sz w:val="18"/>
+          <w:szCs w:val="18"/>
+        </w:rPr>
+        <w:t xml:space="preserve">then </w:t>
+      </w:r>
+      <m:oMath>
+        <m:r>
+          <w:rPr>
+            <w:rFonts w:ascii="Cambria Math" w:eastAsiaTheme="minorEastAsia" w:hAnsi="Cambria Math"/>
+            <w:color w:val="FF0000"/>
+            <w:sz w:val="18"/>
+            <w:szCs w:val="18"/>
+          </w:rPr>
+          <m:t>a</m:t>
+        </m:r>
+        <m:r>
+          <w:rPr>
+            <w:rFonts w:ascii="Cambria Math" w:eastAsiaTheme="minorEastAsia" w:hAnsi="Cambria Math"/>
+            <w:color w:val="FF0000"/>
+            <w:sz w:val="18"/>
+            <w:szCs w:val="18"/>
+          </w:rPr>
+          <m:t>,</m:t>
+        </m:r>
+        <m:r>
+          <w:rPr>
+            <w:rFonts w:ascii="Cambria Math" w:eastAsiaTheme="minorEastAsia" w:hAnsi="Cambria Math"/>
+            <w:color w:val="FF0000"/>
+            <w:sz w:val="18"/>
+            <w:szCs w:val="18"/>
+          </w:rPr>
+          <m:t>b</m:t>
+        </m:r>
+      </m:oMath>
+      <w:r>
+        <w:rPr>
+          <w:rFonts w:eastAsiaTheme="minorEastAsia"/>
+          <w:color w:val="FF0000"/>
+          <w:sz w:val="18"/>
+          <w:szCs w:val="18"/>
+        </w:rPr>
+        <w:t xml:space="preserve"> are adjacent in </w:t>
+      </w:r>
+      <m:oMath>
+        <m:r>
+          <w:rPr>
+            <w:rFonts w:ascii="Cambria Math" w:eastAsiaTheme="minorEastAsia" w:hAnsi="Cambria Math"/>
+            <w:color w:val="FF0000"/>
+            <w:sz w:val="18"/>
+            <w:szCs w:val="18"/>
+          </w:rPr>
+          <m:t>G</m:t>
+        </m:r>
+      </m:oMath>
+      <w:r>
+        <w:rPr>
+          <w:rFonts w:eastAsiaTheme="minorEastAsia"/>
+          <w:color w:val="FF0000"/>
+          <w:sz w:val="18"/>
+          <w:szCs w:val="18"/>
+        </w:rPr>
+        <w:t xml:space="preserve"> </w:t>
+      </w:r>
+      <m:oMath>
+        <m:r>
+          <w:rPr>
+            <w:rFonts w:ascii="Cambria Math" w:eastAsiaTheme="minorEastAsia" w:hAnsi="Cambria Math"/>
+            <w:color w:val="FF0000"/>
+            <w:sz w:val="18"/>
+            <w:szCs w:val="18"/>
+          </w:rPr>
+          <m:t>iff</m:t>
+        </m:r>
+      </m:oMath>
+      <w:r>
+        <w:rPr>
+          <w:rFonts w:eastAsiaTheme="minorEastAsia"/>
+          <w:color w:val="FF0000"/>
+          <w:sz w:val="18"/>
+          <w:szCs w:val="18"/>
+        </w:rPr>
+        <w:t xml:space="preserve"> </w:t>
+      </w:r>
+      <w:r>
+        <w:rPr>
+          <w:rFonts w:eastAsiaTheme="minorEastAsia"/>
+          <w:color w:val="FF0000"/>
+          <w:sz w:val="18"/>
+          <w:szCs w:val="18"/>
+        </w:rPr>
+        <w:t xml:space="preserve">there is an edge in </w:t>
+      </w:r>
+      <m:oMath>
+        <m:r>
+          <w:rPr>
+            <w:rFonts w:ascii="Cambria Math" w:eastAsiaTheme="minorEastAsia" w:hAnsi="Cambria Math"/>
+            <w:color w:val="FF0000"/>
+            <w:sz w:val="18"/>
+            <w:szCs w:val="18"/>
+          </w:rPr>
+          <m:t>G</m:t>
+        </m:r>
+      </m:oMath>
+      <w:r>
+        <w:rPr>
+          <w:rFonts w:eastAsiaTheme="minorEastAsia"/>
+          <w:color w:val="FF0000"/>
+          <w:sz w:val="18"/>
+          <w:szCs w:val="18"/>
+        </w:rPr>
+        <w:t xml:space="preserve"> joining a,b</w:t>
+      </w:r>
+    </w:p>
+    <w:p>
+      <w:pPr>
+        <w:pStyle w:val="NoSpacing"/>
+        <w:rPr>
+          <w:rFonts w:eastAsiaTheme="minorEastAsia"/>
+          <w:color w:val="FF0000"/>
+          <w:sz w:val="18"/>
+          <w:szCs w:val="18"/>
+        </w:rPr>
+      </w:pPr>
+    </w:p>
+    <w:p>
+      <w:pPr>
+        <w:pStyle w:val="NoSpacing"/>
+        <w:rPr>
+          <w:rFonts w:eastAsiaTheme="minorEastAsia"/>
+          <w:color w:val="FF0000"/>
+          <w:sz w:val="18"/>
+          <w:szCs w:val="18"/>
+        </w:rPr>
+      </w:pPr>
+    </w:p>
+    <w:p>
+      <w:pPr>
+        <w:pStyle w:val="NoSpacing"/>
+      </w:pPr>
+      <w:r>
+        <w:t>Adjacent</w:t>
+      </w:r>
+    </w:p>
+    <w:p>
+      <w:pPr>
+        <w:pStyle w:val="NoSpacing"/>
+      </w:pPr>
+    </w:p>
+    <w:p>
+      <w:pPr>
+        <w:pStyle w:val="NoSpacing"/>
+      </w:pPr>
+      <w:r>
+        <w:t>Non-adjacent</w:t>
+      </w:r>
+    </w:p>
+    <w:p>
+      <w:pPr>
+        <w:pStyle w:val="NoSpacing"/>
+      </w:pPr>
+    </w:p>
+    <w:p>
+      <w:pPr>
+        <w:pStyle w:val="NoSpacing"/>
+        <w:rPr>
+          <w:b/>
+          <w:bCs/>
+        </w:rPr>
+      </w:pPr>
+      <w:r>
+        <w:rPr>
+          <w:b/>
+          <w:bCs/>
+        </w:rPr>
+        <w:t>Isolated</w:t>
+      </w:r>
+      <w:r>
+        <w:rPr>
+          <w:b/>
+          <w:bCs/>
+        </w:rPr>
+        <w:t xml:space="preserve"> Vertices</w:t>
+      </w:r>
+    </w:p>
+    <w:p>
+      <w:pPr>
+        <w:pStyle w:val="NoSpacing"/>
+      </w:pPr>
+      <w:r>
+        <w:t xml:space="preserve">A vertex is </w:t>
+      </w:r>
+      <w:r>
+        <w:t>isolated if it not joined by any edge</w:t>
+      </w:r>
+    </w:p>
+    <w:p>
+      <w:pPr>
+        <w:pStyle w:val="NoSpacing"/>
+      </w:pPr>
+    </w:p>
+    <w:p>
+      <w:pPr>
+        <w:pStyle w:val="NoSpacing"/>
+        <w:rPr>
+          <w:b/>
+          <w:bCs/>
+        </w:rPr>
+      </w:pPr>
+      <w:r>
+        <w:rPr>
+          <w:b/>
+          <w:bCs/>
+        </w:rPr>
+        <w:t>Order of a Graph</w:t>
+      </w:r>
+    </w:p>
+    <w:p>
+      <w:pPr>
+        <w:pStyle w:val="NoSpacing"/>
+      </w:pPr>
+    </w:p>
+    <w:p>
+      <w:pPr>
+        <w:pStyle w:val="NoSpacing"/>
+      </w:pPr>
+    </w:p>
+    <w:p>
+      <w:pPr>
+        <w:pStyle w:val="NoSpacing"/>
+      </w:pPr>
+    </w:p>
+    <w:p>
+      <w:pPr>
+        <w:pStyle w:val="NoSpacing"/>
+      </w:pPr>
+    </w:p>
+    <w:p>
+      <w:pPr>
+        <w:pStyle w:val="NoSpacing"/>
+      </w:pPr>
+    </w:p>
+    <w:p>
+      <w:pPr>
+        <w:pStyle w:val="NoSpacing"/>
+      </w:pPr>
+    </w:p>
+    <w:p>
+      <w:pPr>
+        <w:pStyle w:val="NoSpacing"/>
+      </w:pPr>
+    </w:p>
+    <w:p>
+      <w:pPr>
+        <w:pStyle w:val="NoSpacing"/>
+      </w:pPr>
+    </w:p>
+    <w:p>
+      <w:pPr>
+        <w:pStyle w:val="NoSpacing"/>
+      </w:pPr>
+    </w:p>
+    <w:p>
+      <w:pPr>
+        <w:pStyle w:val="NoSpacing"/>
+      </w:pPr>
+    </w:p>
+    <w:p>
+      <w:pPr>
+        <w:pStyle w:val="NoSpacing"/>
+      </w:pPr>
+    </w:p>
+    <w:p>
+      <w:pPr>
+        <w:pStyle w:val="NoSpacing"/>
+      </w:pPr>
+    </w:p>
+    <w:p>
+      <w:pPr>
+        <w:pStyle w:val="NoSpacing"/>
+      </w:pPr>
+    </w:p>
+    <w:p>
+      <w:pPr>
+        <w:pStyle w:val="NoSpacing"/>
+      </w:pPr>
+    </w:p>
+    <w:p>
+      <w:pPr>
+        <w:pStyle w:val="NoSpacing"/>
+      </w:pPr>
+    </w:p>
+    <w:p>
+      <w:pPr>
+        <w:pStyle w:val="NoSpacing"/>
+      </w:pPr>
+      <w:r>
+        <w:t>- basic definitions &amp; properties of graphs</w:t>
+      </w:r>
+    </w:p>
+    <w:p>
+      <w:pPr>
+        <w:pStyle w:val="NoSpacing"/>
+      </w:pPr>
+      <w:r>
+        <w:t>(simple mathematical models of networks)</w:t>
+      </w:r>
+    </w:p>
+    <w:p>
+      <w:pPr>
+        <w:pStyle w:val="NoSpacing"/>
+      </w:pPr>
+      <w:r>
+        <w:t>- modelling of real</w:t>
+      </w:r>
+      <w:r>
+        <w:t>-</w:t>
+      </w:r>
+      <w:r>
+        <w:t xml:space="preserve">life problems in terms of graphs </w:t>
+      </w:r>
+    </w:p>
+    <w:p>
+      <w:pPr>
+        <w:pStyle w:val="NoSpacing"/>
+      </w:pPr>
+      <w:r>
+        <w:t xml:space="preserve">- </w:t>
+      </w:r>
+      <w:r>
+        <w:t>isomorphism</w:t>
+      </w:r>
+    </w:p>
+    <w:p>
+      <w:pPr>
+        <w:pStyle w:val="NoSpacing"/>
+      </w:pPr>
+      <w:r>
+        <w:t xml:space="preserve">- special types of graphs: connected graphs </w:t>
+      </w:r>
+    </w:p>
+    <w:p>
+      <w:pPr>
+        <w:pStyle w:val="NoSpacing"/>
+      </w:pPr>
+      <w:r>
+        <w:t xml:space="preserve">- special types of graphs: </w:t>
+      </w:r>
+      <w:r>
+        <w:t>bipartite</w:t>
+      </w:r>
+      <w:r>
+        <w:t xml:space="preserve"> graphs </w:t>
+      </w:r>
+    </w:p>
+    <w:p>
+      <w:pPr>
+        <w:pStyle w:val="NoSpacing"/>
+      </w:pPr>
+    </w:p>
+    <w:p/>
     <w:sectPr>
       <w:pgSz w:w="12240" w:h="15840"/>
       <w:pgMar w:top="1440" w:right="1440" w:bottom="1440" w:left="1440" w:header="720" w:footer="720" w:gutter="0"/>
@@ -16,8 +1581,245 @@
 </w:document>
 </file>
 
+<file path=word/numbering.xml><?xml version="1.0" encoding="utf-8"?>
+<w:numbering xmlns:wpc="http://schemas.microsoft.com/office/word/2010/wordprocessingCanvas" xmlns:cx="http://schemas.microsoft.com/office/drawing/2014/chartex" xmlns:cx1="http://schemas.microsoft.com/office/drawing/2015/9/8/chartex" xmlns:cx2="http://schemas.microsoft.com/office/drawing/2015/10/21/chartex" xmlns:cx3="http://schemas.microsoft.com/office/drawing/2016/5/9/chartex" xmlns:cx4="http://schemas.microsoft.com/office/drawing/2016/5/10/chartex" xmlns:cx5="http://schemas.microsoft.com/office/drawing/2016/5/11/chartex" xmlns:cx6="http://schemas.microsoft.com/office/drawing/2016/5/12/chartex" xmlns:cx7="http://schemas.microsoft.com/office/drawing/2016/5/13/chartex" xmlns:cx8="http://schemas.microsoft.com/office/drawing/2016/5/14/chartex" xmlns:mc="http://schemas.openxmlformats.org/markup-compatibility/2006" xmlns:aink="http://schemas.microsoft.com/office/drawing/2016/ink" xmlns:am3d="http://schemas.microsoft.com/office/drawing/2017/model3d" xmlns:o="urn:schemas-microsoft-com:office:office" xmlns:r="http://schemas.openxmlformats.org/officeDocument/2006/relationships" xmlns:m="http://schemas.openxmlformats.org/officeDocument/2006/math" xmlns:v="urn:schemas-microsoft-com:vml" xmlns:wp14="http://schemas.microsoft.com/office/word/2010/wordprocessingDrawing" xmlns:wp="http://schemas.openxmlformats.org/drawingml/2006/wordprocessingDrawing" xmlns:w10="urn:schemas-microsoft-com:office:word" xmlns:w="http://schemas.openxmlformats.org/wordprocessingml/2006/main" xmlns:w14="http://schemas.microsoft.com/office/word/2010/wordml" xmlns:w15="http://schemas.microsoft.com/office/word/2012/wordml" xmlns:w16cex="http://schemas.microsoft.com/office/word/2018/wordml/cex" xmlns:w16cid="http://schemas.microsoft.com/office/word/2016/wordml/cid" xmlns:w16="http://schemas.microsoft.com/office/word/2018/wordml" xmlns:w16se="http://schemas.microsoft.com/office/word/2015/wordml/symex" xmlns:wpg="http://schemas.microsoft.com/office/word/2010/wordprocessingGroup" xmlns:wpi="http://schemas.microsoft.com/office/word/2010/wordprocessingInk" xmlns:wne="http://schemas.microsoft.com/office/word/2006/wordml" xmlns:wps="http://schemas.microsoft.com/office/word/2010/wordprocessingShape" mc:Ignorable="w14 w15 w16se w16cid w16 w16cex wp14">
+  <w:abstractNum w:abstractNumId="0" w15:restartNumberingAfterBreak="0">
+    <w:nsid w:val="1EE0273C"/>
+    <w:multiLevelType w:val="hybridMultilevel"/>
+    <w:tmpl w:val="AC70E6E4"/>
+    <w:lvl w:ilvl="0" w:tplc="04090001">
+      <w:start w:val="1"/>
+      <w:numFmt w:val="bullet"/>
+      <w:lvlText w:val=""/>
+      <w:lvlJc w:val="left"/>
+      <w:pPr>
+        <w:ind w:left="720" w:hanging="360"/>
+      </w:pPr>
+      <w:rPr>
+        <w:rFonts w:ascii="Symbol" w:hAnsi="Symbol" w:hint="default"/>
+      </w:rPr>
+    </w:lvl>
+    <w:lvl w:ilvl="1" w:tplc="04090003" w:tentative="1">
+      <w:start w:val="1"/>
+      <w:numFmt w:val="bullet"/>
+      <w:lvlText w:val="o"/>
+      <w:lvlJc w:val="left"/>
+      <w:pPr>
+        <w:ind w:left="1440" w:hanging="360"/>
+      </w:pPr>
+      <w:rPr>
+        <w:rFonts w:ascii="Courier New" w:hAnsi="Courier New" w:cs="Courier New" w:hint="default"/>
+      </w:rPr>
+    </w:lvl>
+    <w:lvl w:ilvl="2" w:tplc="04090005" w:tentative="1">
+      <w:start w:val="1"/>
+      <w:numFmt w:val="bullet"/>
+      <w:lvlText w:val=""/>
+      <w:lvlJc w:val="left"/>
+      <w:pPr>
+        <w:ind w:left="2160" w:hanging="360"/>
+      </w:pPr>
+      <w:rPr>
+        <w:rFonts w:ascii="Wingdings" w:hAnsi="Wingdings" w:hint="default"/>
+      </w:rPr>
+    </w:lvl>
+    <w:lvl w:ilvl="3" w:tplc="04090001" w:tentative="1">
+      <w:start w:val="1"/>
+      <w:numFmt w:val="bullet"/>
+      <w:lvlText w:val=""/>
+      <w:lvlJc w:val="left"/>
+      <w:pPr>
+        <w:ind w:left="2880" w:hanging="360"/>
+      </w:pPr>
+      <w:rPr>
+        <w:rFonts w:ascii="Symbol" w:hAnsi="Symbol" w:hint="default"/>
+      </w:rPr>
+    </w:lvl>
+    <w:lvl w:ilvl="4" w:tplc="04090003" w:tentative="1">
+      <w:start w:val="1"/>
+      <w:numFmt w:val="bullet"/>
+      <w:lvlText w:val="o"/>
+      <w:lvlJc w:val="left"/>
+      <w:pPr>
+        <w:ind w:left="3600" w:hanging="360"/>
+      </w:pPr>
+      <w:rPr>
+        <w:rFonts w:ascii="Courier New" w:hAnsi="Courier New" w:cs="Courier New" w:hint="default"/>
+      </w:rPr>
+    </w:lvl>
+    <w:lvl w:ilvl="5" w:tplc="04090005" w:tentative="1">
+      <w:start w:val="1"/>
+      <w:numFmt w:val="bullet"/>
+      <w:lvlText w:val=""/>
+      <w:lvlJc w:val="left"/>
+      <w:pPr>
+        <w:ind w:left="4320" w:hanging="360"/>
+      </w:pPr>
+      <w:rPr>
+        <w:rFonts w:ascii="Wingdings" w:hAnsi="Wingdings" w:hint="default"/>
+      </w:rPr>
+    </w:lvl>
+    <w:lvl w:ilvl="6" w:tplc="04090001" w:tentative="1">
+      <w:start w:val="1"/>
+      <w:numFmt w:val="bullet"/>
+      <w:lvlText w:val=""/>
+      <w:lvlJc w:val="left"/>
+      <w:pPr>
+        <w:ind w:left="5040" w:hanging="360"/>
+      </w:pPr>
+      <w:rPr>
+        <w:rFonts w:ascii="Symbol" w:hAnsi="Symbol" w:hint="default"/>
+      </w:rPr>
+    </w:lvl>
+    <w:lvl w:ilvl="7" w:tplc="04090003" w:tentative="1">
+      <w:start w:val="1"/>
+      <w:numFmt w:val="bullet"/>
+      <w:lvlText w:val="o"/>
+      <w:lvlJc w:val="left"/>
+      <w:pPr>
+        <w:ind w:left="5760" w:hanging="360"/>
+      </w:pPr>
+      <w:rPr>
+        <w:rFonts w:ascii="Courier New" w:hAnsi="Courier New" w:cs="Courier New" w:hint="default"/>
+      </w:rPr>
+    </w:lvl>
+    <w:lvl w:ilvl="8" w:tplc="04090005" w:tentative="1">
+      <w:start w:val="1"/>
+      <w:numFmt w:val="bullet"/>
+      <w:lvlText w:val=""/>
+      <w:lvlJc w:val="left"/>
+      <w:pPr>
+        <w:ind w:left="6480" w:hanging="360"/>
+      </w:pPr>
+      <w:rPr>
+        <w:rFonts w:ascii="Wingdings" w:hAnsi="Wingdings" w:hint="default"/>
+      </w:rPr>
+    </w:lvl>
+  </w:abstractNum>
+  <w:abstractNum w:abstractNumId="1" w15:restartNumberingAfterBreak="0">
+    <w:nsid w:val="788F4E77"/>
+    <w:multiLevelType w:val="hybridMultilevel"/>
+    <w:tmpl w:val="E378EF92"/>
+    <w:lvl w:ilvl="0" w:tplc="04090001">
+      <w:start w:val="1"/>
+      <w:numFmt w:val="bullet"/>
+      <w:lvlText w:val=""/>
+      <w:lvlJc w:val="left"/>
+      <w:pPr>
+        <w:ind w:left="720" w:hanging="360"/>
+      </w:pPr>
+      <w:rPr>
+        <w:rFonts w:ascii="Symbol" w:hAnsi="Symbol" w:hint="default"/>
+      </w:rPr>
+    </w:lvl>
+    <w:lvl w:ilvl="1" w:tplc="04090003" w:tentative="1">
+      <w:start w:val="1"/>
+      <w:numFmt w:val="bullet"/>
+      <w:lvlText w:val="o"/>
+      <w:lvlJc w:val="left"/>
+      <w:pPr>
+        <w:ind w:left="1440" w:hanging="360"/>
+      </w:pPr>
+      <w:rPr>
+        <w:rFonts w:ascii="Courier New" w:hAnsi="Courier New" w:cs="Courier New" w:hint="default"/>
+      </w:rPr>
+    </w:lvl>
+    <w:lvl w:ilvl="2" w:tplc="04090005" w:tentative="1">
+      <w:start w:val="1"/>
+      <w:numFmt w:val="bullet"/>
+      <w:lvlText w:val=""/>
+      <w:lvlJc w:val="left"/>
+      <w:pPr>
+        <w:ind w:left="2160" w:hanging="360"/>
+      </w:pPr>
+      <w:rPr>
+        <w:rFonts w:ascii="Wingdings" w:hAnsi="Wingdings" w:hint="default"/>
+      </w:rPr>
+    </w:lvl>
+    <w:lvl w:ilvl="3" w:tplc="04090001" w:tentative="1">
+      <w:start w:val="1"/>
+      <w:numFmt w:val="bullet"/>
+      <w:lvlText w:val=""/>
+      <w:lvlJc w:val="left"/>
+      <w:pPr>
+        <w:ind w:left="2880" w:hanging="360"/>
+      </w:pPr>
+      <w:rPr>
+        <w:rFonts w:ascii="Symbol" w:hAnsi="Symbol" w:hint="default"/>
+      </w:rPr>
+    </w:lvl>
+    <w:lvl w:ilvl="4" w:tplc="04090003" w:tentative="1">
+      <w:start w:val="1"/>
+      <w:numFmt w:val="bullet"/>
+      <w:lvlText w:val="o"/>
+      <w:lvlJc w:val="left"/>
+      <w:pPr>
+        <w:ind w:left="3600" w:hanging="360"/>
+      </w:pPr>
+      <w:rPr>
+        <w:rFonts w:ascii="Courier New" w:hAnsi="Courier New" w:cs="Courier New" w:hint="default"/>
+      </w:rPr>
+    </w:lvl>
+    <w:lvl w:ilvl="5" w:tplc="04090005" w:tentative="1">
+      <w:start w:val="1"/>
+      <w:numFmt w:val="bullet"/>
+      <w:lvlText w:val=""/>
+      <w:lvlJc w:val="left"/>
+      <w:pPr>
+        <w:ind w:left="4320" w:hanging="360"/>
+      </w:pPr>
+      <w:rPr>
+        <w:rFonts w:ascii="Wingdings" w:hAnsi="Wingdings" w:hint="default"/>
+      </w:rPr>
+    </w:lvl>
+    <w:lvl w:ilvl="6" w:tplc="04090001" w:tentative="1">
+      <w:start w:val="1"/>
+      <w:numFmt w:val="bullet"/>
+      <w:lvlText w:val=""/>
+      <w:lvlJc w:val="left"/>
+      <w:pPr>
+        <w:ind w:left="5040" w:hanging="360"/>
+      </w:pPr>
+      <w:rPr>
+        <w:rFonts w:ascii="Symbol" w:hAnsi="Symbol" w:hint="default"/>
+      </w:rPr>
+    </w:lvl>
+    <w:lvl w:ilvl="7" w:tplc="04090003" w:tentative="1">
+      <w:start w:val="1"/>
+      <w:numFmt w:val="bullet"/>
+      <w:lvlText w:val="o"/>
+      <w:lvlJc w:val="left"/>
+      <w:pPr>
+        <w:ind w:left="5760" w:hanging="360"/>
+      </w:pPr>
+      <w:rPr>
+        <w:rFonts w:ascii="Courier New" w:hAnsi="Courier New" w:cs="Courier New" w:hint="default"/>
+      </w:rPr>
+    </w:lvl>
+    <w:lvl w:ilvl="8" w:tplc="04090005" w:tentative="1">
+      <w:start w:val="1"/>
+      <w:numFmt w:val="bullet"/>
+      <w:lvlText w:val=""/>
+      <w:lvlJc w:val="left"/>
+      <w:pPr>
+        <w:ind w:left="6480" w:hanging="360"/>
+      </w:pPr>
+      <w:rPr>
+        <w:rFonts w:ascii="Wingdings" w:hAnsi="Wingdings" w:hint="default"/>
+      </w:rPr>
+    </w:lvl>
+  </w:abstractNum>
+  <w:num w:numId="1">
+    <w:abstractNumId w:val="0"/>
+  </w:num>
+  <w:num w:numId="2">
+    <w:abstractNumId w:val="1"/>
+  </w:num>
+</w:numbering>
+</file>
+
 <file path=word/styles.xml><?xml version="1.0" encoding="utf-8"?>
-<w:styles xmlns:mc="http://schemas.openxmlformats.org/markup-compatibility/2006" xmlns:r="http://schemas.openxmlformats.org/officeDocument/2006/relationships" xmlns:w="http://schemas.openxmlformats.org/wordprocessingml/2006/main" xmlns:w14="http://schemas.microsoft.com/office/word/2010/wordml" xmlns:w15="http://schemas.microsoft.com/office/word/2012/wordml" xmlns:w16cid="http://schemas.microsoft.com/office/word/2016/wordml/cid" xmlns:w16se="http://schemas.microsoft.com/office/word/2015/wordml/symex" mc:Ignorable="w14 w15 w16se w16cid">
+<w:styles xmlns:mc="http://schemas.openxmlformats.org/markup-compatibility/2006" xmlns:r="http://schemas.openxmlformats.org/officeDocument/2006/relationships" xmlns:w="http://schemas.openxmlformats.org/wordprocessingml/2006/main" xmlns:w14="http://schemas.microsoft.com/office/word/2010/wordml" xmlns:w15="http://schemas.microsoft.com/office/word/2012/wordml" xmlns:w16cex="http://schemas.microsoft.com/office/word/2018/wordml/cex" xmlns:w16cid="http://schemas.microsoft.com/office/word/2016/wordml/cid" xmlns:w16="http://schemas.microsoft.com/office/word/2018/wordml" xmlns:w16se="http://schemas.microsoft.com/office/word/2015/wordml/symex" mc:Ignorable="w14 w15 w16se w16cid w16 w16cex">
   <w:docDefaults>
     <w:rPrDefault>
       <w:rPr>
@@ -414,6 +2216,33 @@
   <w:style w:type="paragraph" w:default="1" w:styleId="Normal">
     <w:name w:val="Normal"/>
     <w:qFormat/>
+    <w:rsid w:val="008D108F"/>
+    <w:rPr>
+      <w:rFonts w:ascii="Consolas" w:hAnsi="Consolas"/>
+      <w:lang w:val="en-ZA"/>
+    </w:rPr>
+  </w:style>
+  <w:style w:type="paragraph" w:styleId="Heading2">
+    <w:name w:val="heading 2"/>
+    <w:basedOn w:val="Normal"/>
+    <w:next w:val="Normal"/>
+    <w:link w:val="Heading2Char"/>
+    <w:uiPriority w:val="9"/>
+    <w:unhideWhenUsed/>
+    <w:qFormat/>
+    <w:rsid w:val="008D108F"/>
+    <w:pPr>
+      <w:keepNext/>
+      <w:keepLines/>
+      <w:spacing w:before="40" w:after="0"/>
+      <w:outlineLvl w:val="1"/>
+    </w:pPr>
+    <w:rPr>
+      <w:rFonts w:eastAsiaTheme="majorEastAsia" w:cstheme="majorBidi"/>
+      <w:color w:val="2F5496" w:themeColor="accent1" w:themeShade="BF"/>
+      <w:sz w:val="26"/>
+      <w:szCs w:val="26"/>
+    </w:rPr>
   </w:style>
   <w:style w:type="character" w:default="1" w:styleId="DefaultParagraphFont">
     <w:name w:val="Default Paragraph Font"/>
@@ -441,6 +2270,54 @@
     <w:uiPriority w:val="99"/>
     <w:semiHidden/>
     <w:unhideWhenUsed/>
+  </w:style>
+  <w:style w:type="character" w:customStyle="1" w:styleId="Heading2Char">
+    <w:name w:val="Heading 2 Char"/>
+    <w:basedOn w:val="DefaultParagraphFont"/>
+    <w:link w:val="Heading2"/>
+    <w:uiPriority w:val="9"/>
+    <w:rsid w:val="008D108F"/>
+    <w:rPr>
+      <w:rFonts w:ascii="Consolas" w:eastAsiaTheme="majorEastAsia" w:hAnsi="Consolas" w:cstheme="majorBidi"/>
+      <w:color w:val="2F5496" w:themeColor="accent1" w:themeShade="BF"/>
+      <w:sz w:val="26"/>
+      <w:szCs w:val="26"/>
+      <w:lang w:val="en-ZA"/>
+    </w:rPr>
+  </w:style>
+  <w:style w:type="paragraph" w:styleId="NoSpacing">
+    <w:name w:val="No Spacing"/>
+    <w:uiPriority w:val="1"/>
+    <w:qFormat/>
+    <w:rsid w:val="008D108F"/>
+    <w:pPr>
+      <w:spacing w:after="0" w:line="240" w:lineRule="auto"/>
+    </w:pPr>
+    <w:rPr>
+      <w:rFonts w:ascii="Consolas" w:hAnsi="Consolas"/>
+      <w:lang w:val="en-ZA"/>
+    </w:rPr>
+  </w:style>
+  <w:style w:type="paragraph" w:styleId="ListParagraph">
+    <w:name w:val="List Paragraph"/>
+    <w:basedOn w:val="Normal"/>
+    <w:uiPriority w:val="34"/>
+    <w:qFormat/>
+    <w:rsid w:val="0081305C"/>
+    <w:pPr>
+      <w:ind w:left="720"/>
+      <w:contextualSpacing/>
+    </w:pPr>
+  </w:style>
+  <w:style w:type="character" w:styleId="PlaceholderText">
+    <w:name w:val="Placeholder Text"/>
+    <w:basedOn w:val="DefaultParagraphFont"/>
+    <w:uiPriority w:val="99"/>
+    <w:semiHidden/>
+    <w:rsid w:val="00F57BA2"/>
+    <w:rPr>
+      <w:color w:val="808080"/>
+    </w:rPr>
   </w:style>
 </w:styles>
 </file>
@@ -741,6 +2618,15 @@
 </file>
 
 <file path=customXml/item1.xml><?xml version="1.0" encoding="utf-8"?>
+<?mso-contentType ?>
+<FormTemplates xmlns="http://schemas.microsoft.com/sharepoint/v3/contenttype/forms">
+  <Display>DocumentLibraryForm</Display>
+  <Edit>DocumentLibraryForm</Edit>
+  <New>DocumentLibraryForm</New>
+</FormTemplates>
+</file>
+
+<file path=customXml/item2.xml><?xml version="1.0" encoding="utf-8"?>
 <ct:contentTypeSchema xmlns:ct="http://schemas.microsoft.com/office/2006/metadata/contentType" xmlns:ma="http://schemas.microsoft.com/office/2006/metadata/properties/metaAttributes" ct:_="" ma:_="" ma:contentTypeName="Document" ma:contentTypeID="0x0101002D1DB64E4318C04285BAE60C3961B499" ma:contentTypeVersion="13" ma:contentTypeDescription="Create a new document." ma:contentTypeScope="" ma:versionID="95d2a6ce2397b467023ed60b88c18c24">
   <xsd:schema xmlns:xsd="http://www.w3.org/2001/XMLSchema" xmlns:xs="http://www.w3.org/2001/XMLSchema" xmlns:p="http://schemas.microsoft.com/office/2006/metadata/properties" xmlns:ns3="d8642d74-48dc-4739-8259-7be2e8b6c003" xmlns:ns4="123d333b-f925-4dfc-8e09-c18ba2073d33" targetNamespace="http://schemas.microsoft.com/office/2006/metadata/properties" ma:root="true" ma:fieldsID="2165d6135651e3dc8b24f97ef9bf2669" ns3:_="" ns4:_="">
     <xsd:import namespace="d8642d74-48dc-4739-8259-7be2e8b6c003"/>
@@ -963,15 +2849,6 @@
 </ct:contentTypeSchema>
 </file>
 
-<file path=customXml/item2.xml><?xml version="1.0" encoding="utf-8"?>
-<?mso-contentType ?>
-<FormTemplates xmlns="http://schemas.microsoft.com/sharepoint/v3/contenttype/forms">
-  <Display>DocumentLibraryForm</Display>
-  <Edit>DocumentLibraryForm</Edit>
-  <New>DocumentLibraryForm</New>
-</FormTemplates>
-</file>
-
 <file path=customXml/item3.xml><?xml version="1.0" encoding="utf-8"?>
 <p:properties xmlns:p="http://schemas.microsoft.com/office/2006/metadata/properties" xmlns:xsi="http://www.w3.org/2001/XMLSchema-instance" xmlns:pc="http://schemas.microsoft.com/office/infopath/2007/PartnerControls">
   <documentManagement/>
@@ -979,6 +2856,14 @@
 </file>
 
 <file path=customXml/itemProps1.xml><?xml version="1.0" encoding="utf-8"?>
+<ds:datastoreItem xmlns:ds="http://schemas.openxmlformats.org/officeDocument/2006/customXml" ds:itemID="{658374FC-0915-489B-9532-6F90DCEF8A58}">
+  <ds:schemaRefs>
+    <ds:schemaRef ds:uri="http://schemas.microsoft.com/sharepoint/v3/contenttype/forms"/>
+  </ds:schemaRefs>
+</ds:datastoreItem>
+</file>
+
+<file path=customXml/itemProps2.xml><?xml version="1.0" encoding="utf-8"?>
 <ds:datastoreItem xmlns:ds="http://schemas.openxmlformats.org/officeDocument/2006/customXml" ds:itemID="{ED837F20-B5EA-45EB-9AC7-5A3C4F7DA936}">
   <ds:schemaRefs>
     <ds:schemaRef ds:uri="http://schemas.microsoft.com/office/2006/metadata/contentType"/>
@@ -997,14 +2882,6 @@
 </ds:datastoreItem>
 </file>
 
-<file path=customXml/itemProps2.xml><?xml version="1.0" encoding="utf-8"?>
-<ds:datastoreItem xmlns:ds="http://schemas.openxmlformats.org/officeDocument/2006/customXml" ds:itemID="{658374FC-0915-489B-9532-6F90DCEF8A58}">
-  <ds:schemaRefs>
-    <ds:schemaRef ds:uri="http://schemas.microsoft.com/sharepoint/v3/contenttype/forms"/>
-  </ds:schemaRefs>
-</ds:datastoreItem>
-</file>
-
 <file path=customXml/itemProps3.xml><?xml version="1.0" encoding="utf-8"?>
 <ds:datastoreItem xmlns:ds="http://schemas.openxmlformats.org/officeDocument/2006/customXml" ds:itemID="{524C83BC-084A-4662-AF13-934632DF2334}">
   <ds:schemaRefs>

</xml_diff>

<commit_message>
Added degree of a vertex
</commit_message>
<xml_diff>
--- a/year3/MAT3707/Notes for MAT3707.docx
+++ b/year3/MAT3707/Notes for MAT3707.docx
@@ -3386,8 +3386,1056 @@
         <w:rPr>
           <w:i/>
           <w:iCs/>
-        </w:rPr>
-      </w:pPr>
+          <w:color w:val="FF0000"/>
+          <w:sz w:val="18"/>
+          <w:szCs w:val="18"/>
+        </w:rPr>
+      </w:pPr>
+      <w:r>
+        <w:rPr>
+          <w:rFonts w:eastAsiaTheme="minorEastAsia"/>
+          <w:noProof/>
+        </w:rPr>
+        <mc:AlternateContent>
+          <mc:Choice Requires="wps">
+            <w:drawing>
+              <wp:anchor distT="0" distB="0" distL="114300" distR="114300" simplePos="0" relativeHeight="251654143" behindDoc="0" locked="0" layoutInCell="1" allowOverlap="1" wp14:anchorId="29963EC3" wp14:editId="0A6F165B">
+                <wp:simplePos x="0" y="0"/>
+                <wp:positionH relativeFrom="margin">
+                  <wp:posOffset>0</wp:posOffset>
+                </wp:positionH>
+                <wp:positionV relativeFrom="paragraph">
+                  <wp:posOffset>135222</wp:posOffset>
+                </wp:positionV>
+                <wp:extent cx="5429250" cy="1780673"/>
+                <wp:effectExtent l="0" t="0" r="19050" b="10160"/>
+                <wp:wrapNone/>
+                <wp:docPr id="26" name="Text Box 26"/>
+                <wp:cNvGraphicFramePr/>
+                <a:graphic xmlns:a="http://schemas.openxmlformats.org/drawingml/2006/main">
+                  <a:graphicData uri="http://schemas.microsoft.com/office/word/2010/wordprocessingShape">
+                    <wps:wsp>
+                      <wps:cNvSpPr txBox="1"/>
+                      <wps:spPr>
+                        <a:xfrm>
+                          <a:off x="0" y="0"/>
+                          <a:ext cx="5429250" cy="1780673"/>
+                        </a:xfrm>
+                        <a:prstGeom prst="rect">
+                          <a:avLst/>
+                        </a:prstGeom>
+                        <a:solidFill>
+                          <a:schemeClr val="lt1"/>
+                        </a:solidFill>
+                        <a:ln w="6350">
+                          <a:solidFill>
+                            <a:prstClr val="black"/>
+                          </a:solidFill>
+                        </a:ln>
+                      </wps:spPr>
+                      <wps:txbx>
+                        <w:txbxContent>
+                          <w:p>
+                            <w:pPr>
+                              <w:spacing w:after="0"/>
+                            </w:pPr>
+                            <w:r>
+                              <w:t>Example</w:t>
+                            </w:r>
+                          </w:p>
+                          <w:p>
+                            <w:pPr>
+                              <w:spacing w:after="0"/>
+                            </w:pPr>
+                            <m:oMath>
+                              <m:r>
+                                <w:rPr>
+                                  <w:rFonts w:ascii="Cambria Math" w:hAnsi="Cambria Math"/>
+                                </w:rPr>
+                                <m:t>G:</m:t>
+                              </m:r>
+                            </m:oMath>
+                            <w:r>
+                              <w:rPr>
+                                <w:rFonts w:eastAsiaTheme="minorEastAsia"/>
+                              </w:rPr>
+                              <w:t xml:space="preserve"> </w:t>
+                            </w:r>
+                          </w:p>
+                          <w:p>
+                            <w:pPr>
+                              <w:spacing w:after="0"/>
+                            </w:pPr>
+                            <w:r>
+                              <w:tab/>
+                            </w:r>
+                            <w:r>
+                              <w:tab/>
+                            </w:r>
+                            <w:r>
+                              <w:tab/>
+                            </w:r>
+                            <w:r>
+                              <w:tab/>
+                            </w:r>
+                            <m:oMath>
+                              <m:func>
+                                <m:funcPr>
+                                  <m:ctrlPr>
+                                    <w:rPr>
+                                      <w:rFonts w:ascii="Cambria Math" w:hAnsi="Cambria Math"/>
+                                      <w:i/>
+                                    </w:rPr>
+                                  </m:ctrlPr>
+                                </m:funcPr>
+                                <m:fName>
+                                  <m:sSub>
+                                    <m:sSubPr>
+                                      <m:ctrlPr>
+                                        <w:rPr>
+                                          <w:rFonts w:ascii="Cambria Math" w:hAnsi="Cambria Math"/>
+                                          <w:i/>
+                                        </w:rPr>
+                                      </m:ctrlPr>
+                                    </m:sSubPr>
+                                    <m:e>
+                                      <m:r>
+                                        <m:rPr>
+                                          <m:sty m:val="p"/>
+                                        </m:rPr>
+                                        <w:rPr>
+                                          <w:rFonts w:ascii="Cambria Math" w:hAnsi="Cambria Math"/>
+                                        </w:rPr>
+                                        <m:t>deg</m:t>
+                                      </m:r>
+                                      <m:ctrlPr>
+                                        <w:rPr>
+                                          <w:rFonts w:ascii="Cambria Math" w:hAnsi="Cambria Math"/>
+                                        </w:rPr>
+                                      </m:ctrlPr>
+                                    </m:e>
+                                    <m:sub>
+                                      <m:r>
+                                        <w:rPr>
+                                          <w:rFonts w:ascii="Cambria Math" w:hAnsi="Cambria Math"/>
+                                        </w:rPr>
+                                        <m:t>a</m:t>
+                                      </m:r>
+                                      <m:ctrlPr>
+                                        <w:rPr>
+                                          <w:rFonts w:ascii="Cambria Math" w:hAnsi="Cambria Math"/>
+                                        </w:rPr>
+                                      </m:ctrlPr>
+                                    </m:sub>
+                                  </m:sSub>
+                                  <m:ctrlPr>
+                                    <w:rPr>
+                                      <w:rFonts w:ascii="Cambria Math" w:eastAsiaTheme="minorEastAsia" w:hAnsi="Cambria Math"/>
+                                      <w:i/>
+                                    </w:rPr>
+                                  </m:ctrlPr>
+                                </m:fName>
+                                <m:e>
+                                  <m:r>
+                                    <w:rPr>
+                                      <w:rFonts w:ascii="Cambria Math" w:eastAsiaTheme="minorEastAsia" w:hAnsi="Cambria Math"/>
+                                    </w:rPr>
+                                    <m:t>=2</m:t>
+                                  </m:r>
+                                  <m:ctrlPr>
+                                    <w:rPr>
+                                      <w:rFonts w:ascii="Cambria Math" w:eastAsiaTheme="minorEastAsia" w:hAnsi="Cambria Math"/>
+                                      <w:i/>
+                                    </w:rPr>
+                                  </m:ctrlPr>
+                                </m:e>
+                              </m:func>
+                            </m:oMath>
+                            <w:r>
+                              <w:rPr>
+                                <w:rFonts w:eastAsiaTheme="minorEastAsia"/>
+                              </w:rPr>
+                              <w:tab/>
+                            </w:r>
+                            <w:proofErr w:type="spellStart"/>
+                            <w:r>
+                              <w:t>a</w:t>
+                            </w:r>
+                            <w:proofErr w:type="spellEnd"/>
+                            <w:r>
+                              <w:t xml:space="preserve"> has a degree of 2 </w:t>
+                            </w:r>
+                          </w:p>
+                          <w:p>
+                            <w:pPr>
+                              <w:spacing w:after="0"/>
+                            </w:pPr>
+                            <w:r>
+                              <w:tab/>
+                            </w:r>
+                            <w:r>
+                              <w:tab/>
+                            </w:r>
+                            <w:r>
+                              <w:tab/>
+                            </w:r>
+                            <w:r>
+                              <w:tab/>
+                            </w:r>
+                            <m:oMath>
+                              <m:func>
+                                <m:funcPr>
+                                  <m:ctrlPr>
+                                    <w:rPr>
+                                      <w:rFonts w:ascii="Cambria Math" w:hAnsi="Cambria Math"/>
+                                      <w:i/>
+                                    </w:rPr>
+                                  </m:ctrlPr>
+                                </m:funcPr>
+                                <m:fName>
+                                  <m:sSub>
+                                    <m:sSubPr>
+                                      <m:ctrlPr>
+                                        <w:rPr>
+                                          <w:rFonts w:ascii="Cambria Math" w:hAnsi="Cambria Math"/>
+                                          <w:i/>
+                                        </w:rPr>
+                                      </m:ctrlPr>
+                                    </m:sSubPr>
+                                    <m:e>
+                                      <m:r>
+                                        <m:rPr>
+                                          <m:sty m:val="p"/>
+                                        </m:rPr>
+                                        <w:rPr>
+                                          <w:rFonts w:ascii="Cambria Math" w:hAnsi="Cambria Math"/>
+                                        </w:rPr>
+                                        <m:t>deg</m:t>
+                                      </m:r>
+                                      <m:ctrlPr>
+                                        <w:rPr>
+                                          <w:rFonts w:ascii="Cambria Math" w:hAnsi="Cambria Math"/>
+                                        </w:rPr>
+                                      </m:ctrlPr>
+                                    </m:e>
+                                    <m:sub>
+                                      <m:r>
+                                        <w:rPr>
+                                          <w:rFonts w:ascii="Cambria Math" w:hAnsi="Cambria Math"/>
+                                        </w:rPr>
+                                        <m:t>b</m:t>
+                                      </m:r>
+                                      <m:ctrlPr>
+                                        <w:rPr>
+                                          <w:rFonts w:ascii="Cambria Math" w:hAnsi="Cambria Math"/>
+                                        </w:rPr>
+                                      </m:ctrlPr>
+                                    </m:sub>
+                                  </m:sSub>
+                                  <m:ctrlPr>
+                                    <w:rPr>
+                                      <w:rFonts w:ascii="Cambria Math" w:eastAsiaTheme="minorEastAsia" w:hAnsi="Cambria Math"/>
+                                      <w:i/>
+                                    </w:rPr>
+                                  </m:ctrlPr>
+                                </m:fName>
+                                <m:e>
+                                  <m:r>
+                                    <w:rPr>
+                                      <w:rFonts w:ascii="Cambria Math" w:eastAsiaTheme="minorEastAsia" w:hAnsi="Cambria Math"/>
+                                    </w:rPr>
+                                    <m:t>=1</m:t>
+                                  </m:r>
+                                  <m:ctrlPr>
+                                    <w:rPr>
+                                      <w:rFonts w:ascii="Cambria Math" w:eastAsiaTheme="minorEastAsia" w:hAnsi="Cambria Math"/>
+                                      <w:i/>
+                                    </w:rPr>
+                                  </m:ctrlPr>
+                                </m:e>
+                              </m:func>
+                            </m:oMath>
+                            <w:r>
+                              <w:rPr>
+                                <w:rFonts w:eastAsiaTheme="minorEastAsia"/>
+                              </w:rPr>
+                              <w:tab/>
+                            </w:r>
+                            <w:r>
+                              <w:t>b has a degree of 1</w:t>
+                            </w:r>
+                          </w:p>
+                          <w:p>
+                            <w:pPr>
+                              <w:spacing w:after="0"/>
+                            </w:pPr>
+                            <w:r>
+                              <w:tab/>
+                            </w:r>
+                            <w:r>
+                              <w:tab/>
+                            </w:r>
+                            <w:r>
+                              <w:tab/>
+                            </w:r>
+                            <w:r>
+                              <w:tab/>
+                            </w:r>
+                            <m:oMath>
+                              <m:func>
+                                <m:funcPr>
+                                  <m:ctrlPr>
+                                    <w:rPr>
+                                      <w:rFonts w:ascii="Cambria Math" w:hAnsi="Cambria Math"/>
+                                      <w:i/>
+                                    </w:rPr>
+                                  </m:ctrlPr>
+                                </m:funcPr>
+                                <m:fName>
+                                  <m:sSub>
+                                    <m:sSubPr>
+                                      <m:ctrlPr>
+                                        <w:rPr>
+                                          <w:rFonts w:ascii="Cambria Math" w:hAnsi="Cambria Math"/>
+                                          <w:i/>
+                                        </w:rPr>
+                                      </m:ctrlPr>
+                                    </m:sSubPr>
+                                    <m:e>
+                                      <m:r>
+                                        <m:rPr>
+                                          <m:sty m:val="p"/>
+                                        </m:rPr>
+                                        <w:rPr>
+                                          <w:rFonts w:ascii="Cambria Math" w:hAnsi="Cambria Math"/>
+                                        </w:rPr>
+                                        <m:t>deg</m:t>
+                                      </m:r>
+                                      <m:ctrlPr>
+                                        <w:rPr>
+                                          <w:rFonts w:ascii="Cambria Math" w:hAnsi="Cambria Math"/>
+                                        </w:rPr>
+                                      </m:ctrlPr>
+                                    </m:e>
+                                    <m:sub>
+                                      <m:r>
+                                        <w:rPr>
+                                          <w:rFonts w:ascii="Cambria Math" w:hAnsi="Cambria Math"/>
+                                        </w:rPr>
+                                        <m:t>c</m:t>
+                                      </m:r>
+                                      <m:ctrlPr>
+                                        <w:rPr>
+                                          <w:rFonts w:ascii="Cambria Math" w:hAnsi="Cambria Math"/>
+                                        </w:rPr>
+                                      </m:ctrlPr>
+                                    </m:sub>
+                                  </m:sSub>
+                                  <m:ctrlPr>
+                                    <w:rPr>
+                                      <w:rFonts w:ascii="Cambria Math" w:eastAsiaTheme="minorEastAsia" w:hAnsi="Cambria Math"/>
+                                      <w:i/>
+                                    </w:rPr>
+                                  </m:ctrlPr>
+                                </m:fName>
+                                <m:e>
+                                  <m:r>
+                                    <w:rPr>
+                                      <w:rFonts w:ascii="Cambria Math" w:eastAsiaTheme="minorEastAsia" w:hAnsi="Cambria Math"/>
+                                    </w:rPr>
+                                    <m:t>=1</m:t>
+                                  </m:r>
+                                  <m:ctrlPr>
+                                    <w:rPr>
+                                      <w:rFonts w:ascii="Cambria Math" w:eastAsiaTheme="minorEastAsia" w:hAnsi="Cambria Math"/>
+                                      <w:i/>
+                                    </w:rPr>
+                                  </m:ctrlPr>
+                                </m:e>
+                              </m:func>
+                            </m:oMath>
+                            <w:r>
+                              <w:rPr>
+                                <w:rFonts w:eastAsiaTheme="minorEastAsia"/>
+                              </w:rPr>
+                              <w:tab/>
+                            </w:r>
+                            <w:r>
+                              <w:t>c has a degree of 1</w:t>
+                            </w:r>
+                          </w:p>
+                          <w:p>
+                            <w:pPr>
+                              <w:spacing w:after="0"/>
+                            </w:pPr>
+                            <w:r>
+                              <w:tab/>
+                            </w:r>
+                            <w:r>
+                              <w:tab/>
+                            </w:r>
+                            <w:r>
+                              <w:tab/>
+                            </w:r>
+                            <w:r>
+                              <w:tab/>
+                            </w:r>
+                          </w:p>
+                          <w:p>
+                            <w:pPr>
+                              <w:spacing w:after="0"/>
+                              <w:rPr>
+                                <w:rFonts w:eastAsiaTheme="minorEastAsia"/>
+                              </w:rPr>
+                            </w:pPr>
+                            <w:r>
+                              <w:tab/>
+                            </w:r>
+                            <w:r>
+                              <w:tab/>
+                            </w:r>
+                            <w:r>
+                              <w:tab/>
+                            </w:r>
+                            <w:r>
+                              <w:tab/>
+                            </w:r>
+                            <m:oMath>
+                              <m:r>
+                                <w:rPr>
+                                  <w:rFonts w:ascii="Cambria Math" w:hAnsi="Cambria Math"/>
+                                </w:rPr>
+                                <m:t>δ</m:t>
+                              </m:r>
+                              <m:d>
+                                <m:dPr>
+                                  <m:ctrlPr>
+                                    <w:rPr>
+                                      <w:rFonts w:ascii="Cambria Math" w:hAnsi="Cambria Math"/>
+                                      <w:i/>
+                                    </w:rPr>
+                                  </m:ctrlPr>
+                                </m:dPr>
+                                <m:e>
+                                  <m:r>
+                                    <w:rPr>
+                                      <w:rFonts w:ascii="Cambria Math" w:hAnsi="Cambria Math"/>
+                                    </w:rPr>
+                                    <m:t>G</m:t>
+                                  </m:r>
+                                </m:e>
+                              </m:d>
+                              <m:r>
+                                <w:rPr>
+                                  <w:rFonts w:ascii="Cambria Math" w:hAnsi="Cambria Math"/>
+                                </w:rPr>
+                                <m:t>=1</m:t>
+                              </m:r>
+                            </m:oMath>
+                            <w:r>
+                              <w:rPr>
+                                <w:rFonts w:eastAsiaTheme="minorEastAsia"/>
+                              </w:rPr>
+                              <w:tab/>
+                              <w:t>the minimum degree of G is 1</w:t>
+                            </w:r>
+                          </w:p>
+                          <w:p>
+                            <w:pPr>
+                              <w:spacing w:after="0"/>
+                              <w:rPr>
+                                <w:rFonts w:eastAsiaTheme="minorEastAsia"/>
+                              </w:rPr>
+                            </w:pPr>
+                            <w:r>
+                              <w:rPr>
+                                <w:rFonts w:eastAsiaTheme="minorEastAsia"/>
+                              </w:rPr>
+                              <w:tab/>
+                            </w:r>
+                            <w:r>
+                              <w:rPr>
+                                <w:rFonts w:eastAsiaTheme="minorEastAsia"/>
+                              </w:rPr>
+                              <w:tab/>
+                            </w:r>
+                            <w:r>
+                              <w:rPr>
+                                <w:rFonts w:eastAsiaTheme="minorEastAsia"/>
+                              </w:rPr>
+                              <w:tab/>
+                            </w:r>
+                            <w:r>
+                              <w:rPr>
+                                <w:rFonts w:eastAsiaTheme="minorEastAsia"/>
+                              </w:rPr>
+                              <w:tab/>
+                            </w:r>
+                            <m:oMath>
+                              <m:r>
+                                <m:rPr>
+                                  <m:sty m:val="p"/>
+                                </m:rPr>
+                                <w:rPr>
+                                  <w:rFonts w:ascii="Cambria Math" w:eastAsiaTheme="minorEastAsia" w:hAnsi="Cambria Math"/>
+                                </w:rPr>
+                                <m:t>Δ</m:t>
+                              </m:r>
+                              <m:d>
+                                <m:dPr>
+                                  <m:ctrlPr>
+                                    <w:rPr>
+                                      <w:rFonts w:ascii="Cambria Math" w:eastAsiaTheme="minorEastAsia" w:hAnsi="Cambria Math"/>
+                                      <w:i/>
+                                    </w:rPr>
+                                  </m:ctrlPr>
+                                </m:dPr>
+                                <m:e>
+                                  <m:r>
+                                    <w:rPr>
+                                      <w:rFonts w:ascii="Cambria Math" w:eastAsiaTheme="minorEastAsia" w:hAnsi="Cambria Math"/>
+                                    </w:rPr>
+                                    <m:t>G</m:t>
+                                  </m:r>
+                                </m:e>
+                              </m:d>
+                              <m:r>
+                                <w:rPr>
+                                  <w:rFonts w:ascii="Cambria Math" w:eastAsiaTheme="minorEastAsia" w:hAnsi="Cambria Math"/>
+                                </w:rPr>
+                                <m:t>=2</m:t>
+                              </m:r>
+                            </m:oMath>
+                            <w:r>
+                              <w:rPr>
+                                <w:rFonts w:eastAsiaTheme="minorEastAsia"/>
+                              </w:rPr>
+                              <w:tab/>
+                              <w:t>the maximum degree of G is 2</w:t>
+                            </w:r>
+                          </w:p>
+                          <w:p>
+                            <w:pPr>
+                              <w:spacing w:after="0"/>
+                            </w:pPr>
+                          </w:p>
+                        </w:txbxContent>
+                      </wps:txbx>
+                      <wps:bodyPr rot="0" spcFirstLastPara="0" vertOverflow="overflow" horzOverflow="overflow" vert="horz" wrap="square" lIns="91440" tIns="45720" rIns="91440" bIns="45720" numCol="1" spcCol="0" rtlCol="0" fromWordArt="0" anchor="t" anchorCtr="0" forceAA="0" compatLnSpc="1">
+                        <a:prstTxWarp prst="textNoShape">
+                          <a:avLst/>
+                        </a:prstTxWarp>
+                        <a:noAutofit/>
+                      </wps:bodyPr>
+                    </wps:wsp>
+                  </a:graphicData>
+                </a:graphic>
+                <wp14:sizeRelH relativeFrom="margin">
+                  <wp14:pctWidth>0</wp14:pctWidth>
+                </wp14:sizeRelH>
+                <wp14:sizeRelV relativeFrom="margin">
+                  <wp14:pctHeight>0</wp14:pctHeight>
+                </wp14:sizeRelV>
+              </wp:anchor>
+            </w:drawing>
+          </mc:Choice>
+          <mc:Fallback>
+            <w:pict>
+              <v:shape w14:anchorId="29963EC3" id="Text Box 26" o:spid="_x0000_s1031" type="#_x0000_t202" style="position:absolute;margin-left:0;margin-top:10.65pt;width:427.5pt;height:140.2pt;z-index:251654143;visibility:visible;mso-wrap-style:square;mso-width-percent:0;mso-height-percent:0;mso-wrap-distance-left:9pt;mso-wrap-distance-top:0;mso-wrap-distance-right:9pt;mso-wrap-distance-bottom:0;mso-position-horizontal:absolute;mso-position-horizontal-relative:margin;mso-position-vertical:absolute;mso-position-vertical-relative:text;mso-width-percent:0;mso-height-percent:0;mso-width-relative:margin;mso-height-relative:margin;v-text-anchor:top" o:gfxdata="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" fillcolor="white [3201]" strokeweight=".5pt">
+                <v:textbox>
+                  <w:txbxContent>
+                    <w:p>
+                      <w:pPr>
+                        <w:spacing w:after="0"/>
+                      </w:pPr>
+                      <w:r>
+                        <w:t>Example</w:t>
+                      </w:r>
+                    </w:p>
+                    <w:p>
+                      <w:pPr>
+                        <w:spacing w:after="0"/>
+                      </w:pPr>
+                      <m:oMath>
+                        <m:r>
+                          <w:rPr>
+                            <w:rFonts w:ascii="Cambria Math" w:hAnsi="Cambria Math"/>
+                          </w:rPr>
+                          <m:t>G:</m:t>
+                        </m:r>
+                      </m:oMath>
+                      <w:r>
+                        <w:rPr>
+                          <w:rFonts w:eastAsiaTheme="minorEastAsia"/>
+                        </w:rPr>
+                        <w:t xml:space="preserve"> </w:t>
+                      </w:r>
+                    </w:p>
+                    <w:p>
+                      <w:pPr>
+                        <w:spacing w:after="0"/>
+                      </w:pPr>
+                      <w:r>
+                        <w:tab/>
+                      </w:r>
+                      <w:r>
+                        <w:tab/>
+                      </w:r>
+                      <w:r>
+                        <w:tab/>
+                      </w:r>
+                      <w:r>
+                        <w:tab/>
+                      </w:r>
+                      <m:oMath>
+                        <m:func>
+                          <m:funcPr>
+                            <m:ctrlPr>
+                              <w:rPr>
+                                <w:rFonts w:ascii="Cambria Math" w:hAnsi="Cambria Math"/>
+                                <w:i/>
+                              </w:rPr>
+                            </m:ctrlPr>
+                          </m:funcPr>
+                          <m:fName>
+                            <m:sSub>
+                              <m:sSubPr>
+                                <m:ctrlPr>
+                                  <w:rPr>
+                                    <w:rFonts w:ascii="Cambria Math" w:hAnsi="Cambria Math"/>
+                                    <w:i/>
+                                  </w:rPr>
+                                </m:ctrlPr>
+                              </m:sSubPr>
+                              <m:e>
+                                <m:r>
+                                  <m:rPr>
+                                    <m:sty m:val="p"/>
+                                  </m:rPr>
+                                  <w:rPr>
+                                    <w:rFonts w:ascii="Cambria Math" w:hAnsi="Cambria Math"/>
+                                  </w:rPr>
+                                  <m:t>deg</m:t>
+                                </m:r>
+                                <m:ctrlPr>
+                                  <w:rPr>
+                                    <w:rFonts w:ascii="Cambria Math" w:hAnsi="Cambria Math"/>
+                                  </w:rPr>
+                                </m:ctrlPr>
+                              </m:e>
+                              <m:sub>
+                                <m:r>
+                                  <w:rPr>
+                                    <w:rFonts w:ascii="Cambria Math" w:hAnsi="Cambria Math"/>
+                                  </w:rPr>
+                                  <m:t>a</m:t>
+                                </m:r>
+                                <m:ctrlPr>
+                                  <w:rPr>
+                                    <w:rFonts w:ascii="Cambria Math" w:hAnsi="Cambria Math"/>
+                                  </w:rPr>
+                                </m:ctrlPr>
+                              </m:sub>
+                            </m:sSub>
+                            <m:ctrlPr>
+                              <w:rPr>
+                                <w:rFonts w:ascii="Cambria Math" w:eastAsiaTheme="minorEastAsia" w:hAnsi="Cambria Math"/>
+                                <w:i/>
+                              </w:rPr>
+                            </m:ctrlPr>
+                          </m:fName>
+                          <m:e>
+                            <m:r>
+                              <w:rPr>
+                                <w:rFonts w:ascii="Cambria Math" w:eastAsiaTheme="minorEastAsia" w:hAnsi="Cambria Math"/>
+                              </w:rPr>
+                              <m:t>=2</m:t>
+                            </m:r>
+                            <m:ctrlPr>
+                              <w:rPr>
+                                <w:rFonts w:ascii="Cambria Math" w:eastAsiaTheme="minorEastAsia" w:hAnsi="Cambria Math"/>
+                                <w:i/>
+                              </w:rPr>
+                            </m:ctrlPr>
+                          </m:e>
+                        </m:func>
+                      </m:oMath>
+                      <w:r>
+                        <w:rPr>
+                          <w:rFonts w:eastAsiaTheme="minorEastAsia"/>
+                        </w:rPr>
+                        <w:tab/>
+                      </w:r>
+                      <w:proofErr w:type="spellStart"/>
+                      <w:r>
+                        <w:t>a</w:t>
+                      </w:r>
+                      <w:proofErr w:type="spellEnd"/>
+                      <w:r>
+                        <w:t xml:space="preserve"> has a degree of 2 </w:t>
+                      </w:r>
+                    </w:p>
+                    <w:p>
+                      <w:pPr>
+                        <w:spacing w:after="0"/>
+                      </w:pPr>
+                      <w:r>
+                        <w:tab/>
+                      </w:r>
+                      <w:r>
+                        <w:tab/>
+                      </w:r>
+                      <w:r>
+                        <w:tab/>
+                      </w:r>
+                      <w:r>
+                        <w:tab/>
+                      </w:r>
+                      <m:oMath>
+                        <m:func>
+                          <m:funcPr>
+                            <m:ctrlPr>
+                              <w:rPr>
+                                <w:rFonts w:ascii="Cambria Math" w:hAnsi="Cambria Math"/>
+                                <w:i/>
+                              </w:rPr>
+                            </m:ctrlPr>
+                          </m:funcPr>
+                          <m:fName>
+                            <m:sSub>
+                              <m:sSubPr>
+                                <m:ctrlPr>
+                                  <w:rPr>
+                                    <w:rFonts w:ascii="Cambria Math" w:hAnsi="Cambria Math"/>
+                                    <w:i/>
+                                  </w:rPr>
+                                </m:ctrlPr>
+                              </m:sSubPr>
+                              <m:e>
+                                <m:r>
+                                  <m:rPr>
+                                    <m:sty m:val="p"/>
+                                  </m:rPr>
+                                  <w:rPr>
+                                    <w:rFonts w:ascii="Cambria Math" w:hAnsi="Cambria Math"/>
+                                  </w:rPr>
+                                  <m:t>deg</m:t>
+                                </m:r>
+                                <m:ctrlPr>
+                                  <w:rPr>
+                                    <w:rFonts w:ascii="Cambria Math" w:hAnsi="Cambria Math"/>
+                                  </w:rPr>
+                                </m:ctrlPr>
+                              </m:e>
+                              <m:sub>
+                                <m:r>
+                                  <w:rPr>
+                                    <w:rFonts w:ascii="Cambria Math" w:hAnsi="Cambria Math"/>
+                                  </w:rPr>
+                                  <m:t>b</m:t>
+                                </m:r>
+                                <m:ctrlPr>
+                                  <w:rPr>
+                                    <w:rFonts w:ascii="Cambria Math" w:hAnsi="Cambria Math"/>
+                                  </w:rPr>
+                                </m:ctrlPr>
+                              </m:sub>
+                            </m:sSub>
+                            <m:ctrlPr>
+                              <w:rPr>
+                                <w:rFonts w:ascii="Cambria Math" w:eastAsiaTheme="minorEastAsia" w:hAnsi="Cambria Math"/>
+                                <w:i/>
+                              </w:rPr>
+                            </m:ctrlPr>
+                          </m:fName>
+                          <m:e>
+                            <m:r>
+                              <w:rPr>
+                                <w:rFonts w:ascii="Cambria Math" w:eastAsiaTheme="minorEastAsia" w:hAnsi="Cambria Math"/>
+                              </w:rPr>
+                              <m:t>=1</m:t>
+                            </m:r>
+                            <m:ctrlPr>
+                              <w:rPr>
+                                <w:rFonts w:ascii="Cambria Math" w:eastAsiaTheme="minorEastAsia" w:hAnsi="Cambria Math"/>
+                                <w:i/>
+                              </w:rPr>
+                            </m:ctrlPr>
+                          </m:e>
+                        </m:func>
+                      </m:oMath>
+                      <w:r>
+                        <w:rPr>
+                          <w:rFonts w:eastAsiaTheme="minorEastAsia"/>
+                        </w:rPr>
+                        <w:tab/>
+                      </w:r>
+                      <w:r>
+                        <w:t>b has a degree of 1</w:t>
+                      </w:r>
+                    </w:p>
+                    <w:p>
+                      <w:pPr>
+                        <w:spacing w:after="0"/>
+                      </w:pPr>
+                      <w:r>
+                        <w:tab/>
+                      </w:r>
+                      <w:r>
+                        <w:tab/>
+                      </w:r>
+                      <w:r>
+                        <w:tab/>
+                      </w:r>
+                      <w:r>
+                        <w:tab/>
+                      </w:r>
+                      <m:oMath>
+                        <m:func>
+                          <m:funcPr>
+                            <m:ctrlPr>
+                              <w:rPr>
+                                <w:rFonts w:ascii="Cambria Math" w:hAnsi="Cambria Math"/>
+                                <w:i/>
+                              </w:rPr>
+                            </m:ctrlPr>
+                          </m:funcPr>
+                          <m:fName>
+                            <m:sSub>
+                              <m:sSubPr>
+                                <m:ctrlPr>
+                                  <w:rPr>
+                                    <w:rFonts w:ascii="Cambria Math" w:hAnsi="Cambria Math"/>
+                                    <w:i/>
+                                  </w:rPr>
+                                </m:ctrlPr>
+                              </m:sSubPr>
+                              <m:e>
+                                <m:r>
+                                  <m:rPr>
+                                    <m:sty m:val="p"/>
+                                  </m:rPr>
+                                  <w:rPr>
+                                    <w:rFonts w:ascii="Cambria Math" w:hAnsi="Cambria Math"/>
+                                  </w:rPr>
+                                  <m:t>deg</m:t>
+                                </m:r>
+                                <m:ctrlPr>
+                                  <w:rPr>
+                                    <w:rFonts w:ascii="Cambria Math" w:hAnsi="Cambria Math"/>
+                                  </w:rPr>
+                                </m:ctrlPr>
+                              </m:e>
+                              <m:sub>
+                                <m:r>
+                                  <w:rPr>
+                                    <w:rFonts w:ascii="Cambria Math" w:hAnsi="Cambria Math"/>
+                                  </w:rPr>
+                                  <m:t>c</m:t>
+                                </m:r>
+                                <m:ctrlPr>
+                                  <w:rPr>
+                                    <w:rFonts w:ascii="Cambria Math" w:hAnsi="Cambria Math"/>
+                                  </w:rPr>
+                                </m:ctrlPr>
+                              </m:sub>
+                            </m:sSub>
+                            <m:ctrlPr>
+                              <w:rPr>
+                                <w:rFonts w:ascii="Cambria Math" w:eastAsiaTheme="minorEastAsia" w:hAnsi="Cambria Math"/>
+                                <w:i/>
+                              </w:rPr>
+                            </m:ctrlPr>
+                          </m:fName>
+                          <m:e>
+                            <m:r>
+                              <w:rPr>
+                                <w:rFonts w:ascii="Cambria Math" w:eastAsiaTheme="minorEastAsia" w:hAnsi="Cambria Math"/>
+                              </w:rPr>
+                              <m:t>=1</m:t>
+                            </m:r>
+                            <m:ctrlPr>
+                              <w:rPr>
+                                <w:rFonts w:ascii="Cambria Math" w:eastAsiaTheme="minorEastAsia" w:hAnsi="Cambria Math"/>
+                                <w:i/>
+                              </w:rPr>
+                            </m:ctrlPr>
+                          </m:e>
+                        </m:func>
+                      </m:oMath>
+                      <w:r>
+                        <w:rPr>
+                          <w:rFonts w:eastAsiaTheme="minorEastAsia"/>
+                        </w:rPr>
+                        <w:tab/>
+                      </w:r>
+                      <w:r>
+                        <w:t>c has a degree of 1</w:t>
+                      </w:r>
+                    </w:p>
+                    <w:p>
+                      <w:pPr>
+                        <w:spacing w:after="0"/>
+                      </w:pPr>
+                      <w:r>
+                        <w:tab/>
+                      </w:r>
+                      <w:r>
+                        <w:tab/>
+                      </w:r>
+                      <w:r>
+                        <w:tab/>
+                      </w:r>
+                      <w:r>
+                        <w:tab/>
+                      </w:r>
+                    </w:p>
+                    <w:p>
+                      <w:pPr>
+                        <w:spacing w:after="0"/>
+                        <w:rPr>
+                          <w:rFonts w:eastAsiaTheme="minorEastAsia"/>
+                        </w:rPr>
+                      </w:pPr>
+                      <w:r>
+                        <w:tab/>
+                      </w:r>
+                      <w:r>
+                        <w:tab/>
+                      </w:r>
+                      <w:r>
+                        <w:tab/>
+                      </w:r>
+                      <w:r>
+                        <w:tab/>
+                      </w:r>
+                      <m:oMath>
+                        <m:r>
+                          <w:rPr>
+                            <w:rFonts w:ascii="Cambria Math" w:hAnsi="Cambria Math"/>
+                          </w:rPr>
+                          <m:t>δ</m:t>
+                        </m:r>
+                        <m:d>
+                          <m:dPr>
+                            <m:ctrlPr>
+                              <w:rPr>
+                                <w:rFonts w:ascii="Cambria Math" w:hAnsi="Cambria Math"/>
+                                <w:i/>
+                              </w:rPr>
+                            </m:ctrlPr>
+                          </m:dPr>
+                          <m:e>
+                            <m:r>
+                              <w:rPr>
+                                <w:rFonts w:ascii="Cambria Math" w:hAnsi="Cambria Math"/>
+                              </w:rPr>
+                              <m:t>G</m:t>
+                            </m:r>
+                          </m:e>
+                        </m:d>
+                        <m:r>
+                          <w:rPr>
+                            <w:rFonts w:ascii="Cambria Math" w:hAnsi="Cambria Math"/>
+                          </w:rPr>
+                          <m:t>=1</m:t>
+                        </m:r>
+                      </m:oMath>
+                      <w:r>
+                        <w:rPr>
+                          <w:rFonts w:eastAsiaTheme="minorEastAsia"/>
+                        </w:rPr>
+                        <w:tab/>
+                        <w:t>the minimum degree of G is 1</w:t>
+                      </w:r>
+                    </w:p>
+                    <w:p>
+                      <w:pPr>
+                        <w:spacing w:after="0"/>
+                        <w:rPr>
+                          <w:rFonts w:eastAsiaTheme="minorEastAsia"/>
+                        </w:rPr>
+                      </w:pPr>
+                      <w:r>
+                        <w:rPr>
+                          <w:rFonts w:eastAsiaTheme="minorEastAsia"/>
+                        </w:rPr>
+                        <w:tab/>
+                      </w:r>
+                      <w:r>
+                        <w:rPr>
+                          <w:rFonts w:eastAsiaTheme="minorEastAsia"/>
+                        </w:rPr>
+                        <w:tab/>
+                      </w:r>
+                      <w:r>
+                        <w:rPr>
+                          <w:rFonts w:eastAsiaTheme="minorEastAsia"/>
+                        </w:rPr>
+                        <w:tab/>
+                      </w:r>
+                      <w:r>
+                        <w:rPr>
+                          <w:rFonts w:eastAsiaTheme="minorEastAsia"/>
+                        </w:rPr>
+                        <w:tab/>
+                      </w:r>
+                      <m:oMath>
+                        <m:r>
+                          <m:rPr>
+                            <m:sty m:val="p"/>
+                          </m:rPr>
+                          <w:rPr>
+                            <w:rFonts w:ascii="Cambria Math" w:eastAsiaTheme="minorEastAsia" w:hAnsi="Cambria Math"/>
+                          </w:rPr>
+                          <m:t>Δ</m:t>
+                        </m:r>
+                        <m:d>
+                          <m:dPr>
+                            <m:ctrlPr>
+                              <w:rPr>
+                                <w:rFonts w:ascii="Cambria Math" w:eastAsiaTheme="minorEastAsia" w:hAnsi="Cambria Math"/>
+                                <w:i/>
+                              </w:rPr>
+                            </m:ctrlPr>
+                          </m:dPr>
+                          <m:e>
+                            <m:r>
+                              <w:rPr>
+                                <w:rFonts w:ascii="Cambria Math" w:eastAsiaTheme="minorEastAsia" w:hAnsi="Cambria Math"/>
+                              </w:rPr>
+                              <m:t>G</m:t>
+                            </m:r>
+                          </m:e>
+                        </m:d>
+                        <m:r>
+                          <w:rPr>
+                            <w:rFonts w:ascii="Cambria Math" w:eastAsiaTheme="minorEastAsia" w:hAnsi="Cambria Math"/>
+                          </w:rPr>
+                          <m:t>=2</m:t>
+                        </m:r>
+                      </m:oMath>
+                      <w:r>
+                        <w:rPr>
+                          <w:rFonts w:eastAsiaTheme="minorEastAsia"/>
+                        </w:rPr>
+                        <w:tab/>
+                        <w:t>the maximum degree of G is 2</w:t>
+                      </w:r>
+                    </w:p>
+                    <w:p>
+                      <w:pPr>
+                        <w:spacing w:after="0"/>
+                      </w:pPr>
+                    </w:p>
+                  </w:txbxContent>
+                </v:textbox>
+                <w10:wrap anchorx="margin"/>
+              </v:shape>
+            </w:pict>
+          </mc:Fallback>
+        </mc:AlternateContent>
+      </w:r>
       <w:r>
         <w:rPr>
           <w:i/>
@@ -3401,9 +4449,49 @@
     </w:p>
     <w:p>
       <w:pPr>
-        <w:rPr>
-          <w:b/>
-          <w:bCs/>
+        <w:pStyle w:val="NoSpacing"/>
+        <w:rPr>
+          <w:i/>
+          <w:iCs/>
+          <w:color w:val="FF0000"/>
+          <w:sz w:val="18"/>
+          <w:szCs w:val="18"/>
+        </w:rPr>
+      </w:pPr>
+    </w:p>
+    <w:p>
+      <w:pPr>
+        <w:pStyle w:val="NoSpacing"/>
+        <w:rPr>
+          <w:i/>
+          <w:iCs/>
+          <w:color w:val="FF0000"/>
+          <w:sz w:val="18"/>
+          <w:szCs w:val="18"/>
+        </w:rPr>
+      </w:pPr>
+    </w:p>
+    <w:p>
+      <w:pPr>
+        <w:pStyle w:val="NoSpacing"/>
+        <w:rPr>
+          <w:i/>
+          <w:iCs/>
+          <w:color w:val="FF0000"/>
+          <w:sz w:val="18"/>
+          <w:szCs w:val="18"/>
+        </w:rPr>
+      </w:pPr>
+    </w:p>
+    <w:p>
+      <w:pPr>
+        <w:pStyle w:val="NoSpacing"/>
+        <w:rPr>
+          <w:i/>
+          <w:iCs/>
+          <w:color w:val="FF0000"/>
+          <w:sz w:val="18"/>
+          <w:szCs w:val="18"/>
         </w:rPr>
       </w:pPr>
       <w:r>
@@ -3413,22 +4501,22 @@
           <w:noProof/>
         </w:rPr>
         <w:drawing>
-          <wp:anchor distT="0" distB="0" distL="114300" distR="114300" simplePos="0" relativeHeight="251703296" behindDoc="1" locked="0" layoutInCell="1" allowOverlap="1" wp14:anchorId="39612CF5" wp14:editId="4C29B2F5">
+          <wp:anchor distT="0" distB="0" distL="114300" distR="114300" simplePos="0" relativeHeight="251703296" behindDoc="1" locked="0" layoutInCell="1" allowOverlap="1" wp14:anchorId="39612CF5" wp14:editId="52FB0138">
             <wp:simplePos x="0" y="0"/>
             <wp:positionH relativeFrom="column">
-              <wp:posOffset>68</wp:posOffset>
+              <wp:posOffset>125095</wp:posOffset>
             </wp:positionH>
             <wp:positionV relativeFrom="paragraph">
-              <wp:posOffset>267698</wp:posOffset>
+              <wp:posOffset>29198</wp:posOffset>
             </wp:positionV>
-            <wp:extent cx="1784894" cy="1589315"/>
-            <wp:effectExtent l="0" t="0" r="6350" b="0"/>
+            <wp:extent cx="1465580" cy="1304925"/>
+            <wp:effectExtent l="0" t="0" r="1270" b="9525"/>
             <wp:wrapTight wrapText="bothSides">
               <wp:wrapPolygon edited="0">
                 <wp:start x="0" y="0"/>
-                <wp:lineTo x="0" y="21237"/>
-                <wp:lineTo x="21446" y="21237"/>
-                <wp:lineTo x="21446" y="0"/>
+                <wp:lineTo x="0" y="21442"/>
+                <wp:lineTo x="21338" y="21442"/>
+                <wp:lineTo x="21338" y="0"/>
                 <wp:lineTo x="0" y="0"/>
               </wp:wrapPolygon>
             </wp:wrapTight>
@@ -3457,7 +4545,7 @@
                   <pic:spPr bwMode="auto">
                     <a:xfrm>
                       <a:off x="0" y="0"/>
-                      <a:ext cx="1784894" cy="1589315"/>
+                      <a:ext cx="1465580" cy="1304925"/>
                     </a:xfrm>
                     <a:prstGeom prst="rect">
                       <a:avLst/>
@@ -3474,9 +4562,280 @@
                 </pic:pic>
               </a:graphicData>
             </a:graphic>
+            <wp14:sizeRelH relativeFrom="margin">
+              <wp14:pctWidth>0</wp14:pctWidth>
+            </wp14:sizeRelH>
+            <wp14:sizeRelV relativeFrom="margin">
+              <wp14:pctHeight>0</wp14:pctHeight>
+            </wp14:sizeRelV>
           </wp:anchor>
         </w:drawing>
       </w:r>
+    </w:p>
+    <w:p>
+      <w:pPr>
+        <w:pStyle w:val="NoSpacing"/>
+        <w:rPr>
+          <w:i/>
+          <w:iCs/>
+          <w:color w:val="FF0000"/>
+          <w:sz w:val="18"/>
+          <w:szCs w:val="18"/>
+        </w:rPr>
+      </w:pPr>
+    </w:p>
+    <w:p>
+      <w:pPr>
+        <w:pStyle w:val="NoSpacing"/>
+        <w:rPr>
+          <w:i/>
+          <w:iCs/>
+          <w:color w:val="FF0000"/>
+          <w:sz w:val="18"/>
+          <w:szCs w:val="18"/>
+        </w:rPr>
+      </w:pPr>
+    </w:p>
+    <w:p>
+      <w:pPr>
+        <w:pStyle w:val="NoSpacing"/>
+        <w:rPr>
+          <w:i/>
+          <w:iCs/>
+          <w:color w:val="FF0000"/>
+          <w:sz w:val="18"/>
+          <w:szCs w:val="18"/>
+        </w:rPr>
+      </w:pPr>
+    </w:p>
+    <w:p>
+      <w:pPr>
+        <w:pStyle w:val="NoSpacing"/>
+        <w:rPr>
+          <w:i/>
+          <w:iCs/>
+          <w:color w:val="FF0000"/>
+          <w:sz w:val="18"/>
+          <w:szCs w:val="18"/>
+        </w:rPr>
+      </w:pPr>
+    </w:p>
+    <w:p>
+      <w:pPr>
+        <w:pStyle w:val="NoSpacing"/>
+        <w:rPr>
+          <w:i/>
+          <w:iCs/>
+          <w:color w:val="FF0000"/>
+          <w:sz w:val="18"/>
+          <w:szCs w:val="18"/>
+        </w:rPr>
+      </w:pPr>
+    </w:p>
+    <w:p>
+      <w:pPr>
+        <w:pStyle w:val="NoSpacing"/>
+        <w:rPr>
+          <w:i/>
+          <w:iCs/>
+          <w:color w:val="FF0000"/>
+          <w:sz w:val="18"/>
+          <w:szCs w:val="18"/>
+        </w:rPr>
+      </w:pPr>
+    </w:p>
+    <w:p>
+      <w:pPr>
+        <w:pStyle w:val="NoSpacing"/>
+        <w:rPr>
+          <w:i/>
+          <w:iCs/>
+          <w:color w:val="FF0000"/>
+          <w:sz w:val="18"/>
+          <w:szCs w:val="18"/>
+        </w:rPr>
+      </w:pPr>
+    </w:p>
+    <w:p>
+      <w:pPr>
+        <w:pStyle w:val="NoSpacing"/>
+        <w:rPr>
+          <w:i/>
+          <w:iCs/>
+          <w:color w:val="FF0000"/>
+          <w:sz w:val="18"/>
+          <w:szCs w:val="18"/>
+        </w:rPr>
+      </w:pPr>
+    </w:p>
+    <w:p>
+      <w:pPr>
+        <w:pStyle w:val="NoSpacing"/>
+        <w:rPr>
+          <w:i/>
+          <w:iCs/>
+          <w:color w:val="FF0000"/>
+          <w:sz w:val="18"/>
+          <w:szCs w:val="18"/>
+        </w:rPr>
+      </w:pPr>
+    </w:p>
+    <w:p>
+      <w:pPr>
+        <w:rPr>
+          <w:b/>
+          <w:bCs/>
+        </w:rPr>
+      </w:pPr>
+    </w:p>
+    <w:tbl>
+      <w:tblPr>
+        <w:tblStyle w:val="TableGrid"/>
+        <w:tblW w:w="0" w:type="auto"/>
+        <w:tblLook w:val="04A0" w:firstRow="1" w:lastRow="0" w:firstColumn="1" w:lastColumn="0" w:noHBand="0" w:noVBand="1"/>
+      </w:tblPr>
+      <w:tblGrid>
+        <w:gridCol w:w="4675"/>
+        <w:gridCol w:w="4675"/>
+      </w:tblGrid>
+      <w:tr>
+        <w:tc>
+          <w:tcPr>
+            <w:tcW w:w="4675" w:type="dxa"/>
+          </w:tcPr>
+          <w:p>
+            <w:pPr>
+              <w:rPr>
+                <w:b/>
+                <w:bCs/>
+              </w:rPr>
+            </w:pPr>
+            <w:r>
+              <w:rPr>
+                <w:b/>
+                <w:bCs/>
+              </w:rPr>
+              <w:t>Degree of V</w:t>
+            </w:r>
+          </w:p>
+        </w:tc>
+        <w:tc>
+          <w:tcPr>
+            <w:tcW w:w="4675" w:type="dxa"/>
+          </w:tcPr>
+          <w:p>
+            <w:pPr>
+              <w:rPr>
+                <w:b/>
+                <w:bCs/>
+              </w:rPr>
+            </w:pPr>
+            <w:r>
+              <w:rPr>
+                <w:b/>
+                <w:bCs/>
+              </w:rPr>
+              <w:t>Name</w:t>
+            </w:r>
+          </w:p>
+        </w:tc>
+      </w:tr>
+      <w:tr>
+        <w:tc>
+          <w:tcPr>
+            <w:tcW w:w="4675" w:type="dxa"/>
+          </w:tcPr>
+          <w:p>
+            <w:r>
+              <w:t>0</w:t>
+            </w:r>
+          </w:p>
+        </w:tc>
+        <w:tc>
+          <w:tcPr>
+            <w:tcW w:w="4675" w:type="dxa"/>
+          </w:tcPr>
+          <w:p>
+            <w:r>
+              <w:t>Isolated Vertex</w:t>
+            </w:r>
+          </w:p>
+        </w:tc>
+      </w:tr>
+      <w:tr>
+        <w:tc>
+          <w:tcPr>
+            <w:tcW w:w="4675" w:type="dxa"/>
+          </w:tcPr>
+          <w:p>
+            <w:r>
+              <w:t>1</w:t>
+            </w:r>
+          </w:p>
+        </w:tc>
+        <w:tc>
+          <w:tcPr>
+            <w:tcW w:w="4675" w:type="dxa"/>
+          </w:tcPr>
+          <w:p>
+            <w:r>
+              <w:t>End Vertex, Leaf</w:t>
+            </w:r>
+          </w:p>
+        </w:tc>
+      </w:tr>
+      <w:tr>
+        <w:tc>
+          <w:tcPr>
+            <w:tcW w:w="4675" w:type="dxa"/>
+          </w:tcPr>
+          <w:p>
+            <w:r>
+              <w:t>2n</w:t>
+            </w:r>
+          </w:p>
+        </w:tc>
+        <w:tc>
+          <w:tcPr>
+            <w:tcW w:w="4675" w:type="dxa"/>
+          </w:tcPr>
+          <w:p>
+            <w:r>
+              <w:t>Even vertex</w:t>
+            </w:r>
+          </w:p>
+        </w:tc>
+      </w:tr>
+      <w:tr>
+        <w:tc>
+          <w:tcPr>
+            <w:tcW w:w="4675" w:type="dxa"/>
+          </w:tcPr>
+          <w:p>
+            <w:r>
+              <w:t>2n+1</w:t>
+            </w:r>
+          </w:p>
+        </w:tc>
+        <w:tc>
+          <w:tcPr>
+            <w:tcW w:w="4675" w:type="dxa"/>
+          </w:tcPr>
+          <w:p>
+            <w:r>
+              <w:t>Odd vertex</w:t>
+            </w:r>
+          </w:p>
+        </w:tc>
+      </w:tr>
+    </w:tbl>
+    <w:p>
+      <w:pPr>
+        <w:rPr>
+          <w:b/>
+          <w:bCs/>
+        </w:rPr>
+      </w:pPr>
       <w:r>
         <w:rPr>
           <w:b/>
@@ -3764,7 +5123,7 @@
           </mc:Choice>
           <mc:Fallback>
             <w:pict>
-              <v:shape w14:anchorId="2BFD98B9" id="Text Box 12" o:spid="_x0000_s1031" type="#_x0000_t202" style="position:absolute;margin-left:0;margin-top:11.5pt;width:427.5pt;height:96.85pt;z-index:251673600;visibility:visible;mso-wrap-style:square;mso-width-percent:0;mso-height-percent:0;mso-wrap-distance-left:9pt;mso-wrap-distance-top:0;mso-wrap-distance-right:9pt;mso-wrap-distance-bottom:0;mso-position-horizontal:left;mso-position-horizontal-relative:margin;mso-position-vertical:absolute;mso-position-vertical-relative:text;mso-width-percent:0;mso-height-percent:0;mso-width-relative:margin;mso-height-relative:margin;v-text-anchor:top" o:gfxdata="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" fillcolor="white [3201]" strokeweight=".5pt">
+              <v:shape w14:anchorId="2BFD98B9" id="Text Box 12" o:spid="_x0000_s1032" type="#_x0000_t202" style="position:absolute;margin-left:0;margin-top:11.5pt;width:427.5pt;height:96.85pt;z-index:251673600;visibility:visible;mso-wrap-style:square;mso-width-percent:0;mso-height-percent:0;mso-wrap-distance-left:9pt;mso-wrap-distance-top:0;mso-wrap-distance-right:9pt;mso-wrap-distance-bottom:0;mso-position-horizontal:left;mso-position-horizontal-relative:margin;mso-position-vertical:absolute;mso-position-vertical-relative:text;mso-width-percent:0;mso-height-percent:0;mso-width-relative:margin;mso-height-relative:margin;v-text-anchor:top" o:gfxdata="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" fillcolor="white [3201]" strokeweight=".5pt">
                 <v:textbox>
                   <w:txbxContent>
                     <w:p>
@@ -4276,7 +5635,7 @@
           </mc:Choice>
           <mc:Fallback>
             <w:pict>
-              <v:shape w14:anchorId="30933F2D" id="Text Box 14" o:spid="_x0000_s1032" type="#_x0000_t202" style="position:absolute;margin-left:0;margin-top:2.25pt;width:427.5pt;height:74.55pt;z-index:251677696;visibility:visible;mso-wrap-style:square;mso-width-percent:0;mso-height-percent:0;mso-wrap-distance-left:9pt;mso-wrap-distance-top:0;mso-wrap-distance-right:9pt;mso-wrap-distance-bottom:0;mso-position-horizontal:left;mso-position-horizontal-relative:margin;mso-position-vertical:absolute;mso-position-vertical-relative:text;mso-width-percent:0;mso-height-percent:0;mso-width-relative:margin;mso-height-relative:margin;v-text-anchor:top" o:gfxdata="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" fillcolor="white [3201]" strokeweight=".5pt">
+              <v:shape w14:anchorId="30933F2D" id="Text Box 14" o:spid="_x0000_s1033" type="#_x0000_t202" style="position:absolute;margin-left:0;margin-top:2.25pt;width:427.5pt;height:74.55pt;z-index:251677696;visibility:visible;mso-wrap-style:square;mso-width-percent:0;mso-height-percent:0;mso-wrap-distance-left:9pt;mso-wrap-distance-top:0;mso-wrap-distance-right:9pt;mso-wrap-distance-bottom:0;mso-position-horizontal:left;mso-position-horizontal-relative:margin;mso-position-vertical:absolute;mso-position-vertical-relative:text;mso-width-percent:0;mso-height-percent:0;mso-width-relative:margin;mso-height-relative:margin;v-text-anchor:top" o:gfxdata="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" fillcolor="white [3201]" strokeweight=".5pt">
                 <v:textbox>
                   <w:txbxContent>
                     <w:p>
@@ -4687,7 +6046,7 @@
           </mc:Choice>
           <mc:Fallback>
             <w:pict>
-              <v:shape w14:anchorId="2E8D4B7F" id="Text Box 16" o:spid="_x0000_s1033" type="#_x0000_t202" style="position:absolute;margin-left:0;margin-top:2.45pt;width:427.5pt;height:104.55pt;z-index:251684864;visibility:visible;mso-wrap-style:square;mso-width-percent:0;mso-height-percent:0;mso-wrap-distance-left:9pt;mso-wrap-distance-top:0;mso-wrap-distance-right:9pt;mso-wrap-distance-bottom:0;mso-position-horizontal:left;mso-position-horizontal-relative:margin;mso-position-vertical:absolute;mso-position-vertical-relative:text;mso-width-percent:0;mso-height-percent:0;mso-width-relative:margin;mso-height-relative:margin;v-text-anchor:top" o:gfxdata="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" fillcolor="white [3201]" strokeweight=".5pt">
+              <v:shape w14:anchorId="2E8D4B7F" id="Text Box 16" o:spid="_x0000_s1034" type="#_x0000_t202" style="position:absolute;margin-left:0;margin-top:2.45pt;width:427.5pt;height:104.55pt;z-index:251684864;visibility:visible;mso-wrap-style:square;mso-width-percent:0;mso-height-percent:0;mso-wrap-distance-left:9pt;mso-wrap-distance-top:0;mso-wrap-distance-right:9pt;mso-wrap-distance-bottom:0;mso-position-horizontal:left;mso-position-horizontal-relative:margin;mso-position-vertical:absolute;mso-position-vertical-relative:text;mso-width-percent:0;mso-height-percent:0;mso-width-relative:margin;mso-height-relative:margin;v-text-anchor:top" o:gfxdata="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" fillcolor="white [3201]" strokeweight=".5pt">
                 <v:textbox>
                   <w:txbxContent>
                     <w:p>
@@ -5136,31 +6495,7 @@
           <w:rPr>
             <w:rFonts w:ascii="Cambria Math" w:eastAsiaTheme="minorEastAsia" w:hAnsi="Cambria Math"/>
           </w:rPr>
-          <m:t>H ⊆</m:t>
-        </m:r>
-        <m:r>
-          <w:rPr>
-            <w:rFonts w:ascii="Cambria Math" w:eastAsiaTheme="minorEastAsia" w:hAnsi="Cambria Math"/>
-          </w:rPr>
-          <m:t xml:space="preserve">G </m:t>
-        </m:r>
-        <m:r>
-          <w:rPr>
-            <w:rFonts w:ascii="Cambria Math" w:eastAsiaTheme="minorEastAsia" w:hAnsi="Cambria Math"/>
-          </w:rPr>
-          <m:t>iff</m:t>
-        </m:r>
-        <m:r>
-          <w:rPr>
-            <w:rFonts w:ascii="Cambria Math" w:eastAsiaTheme="minorEastAsia" w:hAnsi="Cambria Math"/>
-          </w:rPr>
-          <m:t>:</m:t>
-        </m:r>
-        <m:r>
-          <w:rPr>
-            <w:rFonts w:ascii="Cambria Math" w:eastAsiaTheme="minorEastAsia" w:hAnsi="Cambria Math"/>
-          </w:rPr>
-          <m:t xml:space="preserve"> </m:t>
+          <m:t xml:space="preserve">H ⊆G iff: </m:t>
         </m:r>
       </m:oMath>
       <w:r>
@@ -5630,7 +6965,7 @@
           </mc:Choice>
           <mc:Fallback>
             <w:pict>
-              <v:shape w14:anchorId="0A3EF531" id="Text Box 3" o:spid="_x0000_s1034" type="#_x0000_t202" style="position:absolute;margin-left:415.3pt;margin-top:12.75pt;width:466.5pt;height:175.8pt;z-index:251694080;visibility:visible;mso-wrap-style:square;mso-width-percent:0;mso-height-percent:0;mso-wrap-distance-left:9pt;mso-wrap-distance-top:0;mso-wrap-distance-right:9pt;mso-wrap-distance-bottom:0;mso-position-horizontal:right;mso-position-horizontal-relative:margin;mso-position-vertical:absolute;mso-position-vertical-relative:text;mso-width-percent:0;mso-height-percent:0;mso-width-relative:margin;mso-height-relative:margin;v-text-anchor:top" o:gfxdata="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" fillcolor="white [3201]" strokeweight=".5pt">
+              <v:shape w14:anchorId="0A3EF531" id="Text Box 3" o:spid="_x0000_s1035" type="#_x0000_t202" style="position:absolute;margin-left:415.3pt;margin-top:12.75pt;width:466.5pt;height:175.8pt;z-index:251694080;visibility:visible;mso-wrap-style:square;mso-width-percent:0;mso-height-percent:0;mso-wrap-distance-left:9pt;mso-wrap-distance-top:0;mso-wrap-distance-right:9pt;mso-wrap-distance-bottom:0;mso-position-horizontal:right;mso-position-horizontal-relative:margin;mso-position-vertical:absolute;mso-position-vertical-relative:text;mso-width-percent:0;mso-height-percent:0;mso-width-relative:margin;mso-height-relative:margin;v-text-anchor:top" o:gfxdata="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" fillcolor="white [3201]" strokeweight=".5pt">
                 <v:textbox>
                   <w:txbxContent>
                     <w:p>
@@ -6557,7 +7892,7 @@
           </mc:Choice>
           <mc:Fallback>
             <w:pict>
-              <v:shape w14:anchorId="516C3B73" id="Text Box 20" o:spid="_x0000_s1035" type="#_x0000_t202" style="position:absolute;margin-left:415.3pt;margin-top:1.65pt;width:466.5pt;height:175.8pt;z-index:251699200;visibility:visible;mso-wrap-style:square;mso-width-percent:0;mso-height-percent:0;mso-wrap-distance-left:9pt;mso-wrap-distance-top:0;mso-wrap-distance-right:9pt;mso-wrap-distance-bottom:0;mso-position-horizontal:right;mso-position-horizontal-relative:margin;mso-position-vertical:absolute;mso-position-vertical-relative:text;mso-width-percent:0;mso-height-percent:0;mso-width-relative:margin;mso-height-relative:margin;v-text-anchor:top" o:gfxdata="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" fillcolor="white [3201]" strokeweight=".5pt">
+              <v:shape w14:anchorId="516C3B73" id="Text Box 20" o:spid="_x0000_s1036" type="#_x0000_t202" style="position:absolute;margin-left:415.3pt;margin-top:1.65pt;width:466.5pt;height:175.8pt;z-index:251699200;visibility:visible;mso-wrap-style:square;mso-width-percent:0;mso-height-percent:0;mso-wrap-distance-left:9pt;mso-wrap-distance-top:0;mso-wrap-distance-right:9pt;mso-wrap-distance-bottom:0;mso-position-horizontal:right;mso-position-horizontal-relative:margin;mso-position-vertical:absolute;mso-position-vertical-relative:text;mso-width-percent:0;mso-height-percent:0;mso-width-relative:margin;mso-height-relative:margin;v-text-anchor:top" o:gfxdata="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" fillcolor="white [3201]" strokeweight=".5pt">
                 <v:textbox>
                   <w:txbxContent>
                     <w:p>
@@ -7003,13 +8338,7 @@
           <w:rPr>
             <w:rFonts w:ascii="Cambria Math" w:hAnsi="Cambria Math"/>
           </w:rPr>
-          <m:t>A</m:t>
-        </m:r>
-        <m:r>
-          <w:rPr>
-            <w:rFonts w:ascii="Cambria Math" w:hAnsi="Cambria Math"/>
-          </w:rPr>
-          <m:t>={0,1,2}</m:t>
+          <m:t>A={0,1,2}</m:t>
         </m:r>
       </m:oMath>
       <w:r>
@@ -7334,16 +8663,286 @@
       <w:pPr>
         <w:pStyle w:val="NoSpacing"/>
       </w:pPr>
-    </w:p>
-    <w:p>
-      <w:pPr>
-        <w:pStyle w:val="NoSpacing"/>
-      </w:pPr>
-    </w:p>
-    <w:p>
-      <w:pPr>
-        <w:pStyle w:val="NoSpacing"/>
-      </w:pPr>
+      <w:r>
+        <w:rPr>
+          <w:noProof/>
+        </w:rPr>
+        <w:drawing>
+          <wp:inline distT="0" distB="0" distL="0" distR="0" wp14:anchorId="5D88E5BF" wp14:editId="16AFF60F">
+            <wp:extent cx="1762128" cy="1174750"/>
+            <wp:effectExtent l="0" t="0" r="9525" b="6350"/>
+            <wp:docPr id="27" name="Picture 27"/>
+            <wp:cNvGraphicFramePr>
+              <a:graphicFrameLocks xmlns:a="http://schemas.openxmlformats.org/drawingml/2006/main" noChangeAspect="1"/>
+            </wp:cNvGraphicFramePr>
+            <a:graphic xmlns:a="http://schemas.openxmlformats.org/drawingml/2006/main">
+              <a:graphicData uri="http://schemas.openxmlformats.org/drawingml/2006/picture">
+                <pic:pic xmlns:pic="http://schemas.openxmlformats.org/drawingml/2006/picture">
+                  <pic:nvPicPr>
+                    <pic:cNvPr id="1" name=""/>
+                    <pic:cNvPicPr/>
+                  </pic:nvPicPr>
+                  <pic:blipFill rotWithShape="1">
+                    <a:blip r:embed="rId20"/>
+                    <a:srcRect l="39535" t="47386" r="38459" b="26533"/>
+                    <a:stretch/>
+                  </pic:blipFill>
+                  <pic:spPr bwMode="auto">
+                    <a:xfrm>
+                      <a:off x="0" y="0"/>
+                      <a:ext cx="1763190" cy="1175458"/>
+                    </a:xfrm>
+                    <a:prstGeom prst="rect">
+                      <a:avLst/>
+                    </a:prstGeom>
+                    <a:ln>
+                      <a:noFill/>
+                    </a:ln>
+                    <a:extLst>
+                      <a:ext uri="{53640926-AAD7-44D8-BBD7-CCE9431645EC}">
+                        <a14:shadowObscured xmlns:a14="http://schemas.microsoft.com/office/drawing/2010/main"/>
+                      </a:ext>
+                    </a:extLst>
+                  </pic:spPr>
+                </pic:pic>
+              </a:graphicData>
+            </a:graphic>
+          </wp:inline>
+        </w:drawing>
+      </w:r>
+    </w:p>
+    <w:p>
+      <w:pPr>
+        <w:pStyle w:val="NoSpacing"/>
+      </w:pPr>
+    </w:p>
+    <w:p>
+      <w:pPr>
+        <w:pStyle w:val="NoSpacing"/>
+      </w:pPr>
+    </w:p>
+    <w:p>
+      <w:pPr>
+        <w:pStyle w:val="NoSpacing"/>
+      </w:pPr>
+    </w:p>
+    <w:p>
+      <w:pPr>
+        <w:pStyle w:val="NoSpacing"/>
+      </w:pPr>
+    </w:p>
+    <w:p>
+      <w:pPr>
+        <w:pStyle w:val="NoSpacing"/>
+      </w:pPr>
+    </w:p>
+    <w:p>
+      <w:pPr>
+        <w:pStyle w:val="NoSpacing"/>
+      </w:pPr>
+    </w:p>
+    <w:p>
+      <w:pPr>
+        <w:pStyle w:val="NoSpacing"/>
+      </w:pPr>
+    </w:p>
+    <w:p>
+      <w:pPr>
+        <w:pStyle w:val="NoSpacing"/>
+      </w:pPr>
+    </w:p>
+    <w:p>
+      <w:pPr>
+        <w:pStyle w:val="NoSpacing"/>
+      </w:pPr>
+    </w:p>
+    <w:p>
+      <w:pPr>
+        <w:pStyle w:val="NoSpacing"/>
+      </w:pPr>
+    </w:p>
+    <w:p>
+      <w:pPr>
+        <w:pStyle w:val="NoSpacing"/>
+      </w:pPr>
+    </w:p>
+    <w:p>
+      <w:pPr>
+        <w:pStyle w:val="NoSpacing"/>
+      </w:pPr>
+    </w:p>
+    <w:p>
+      <w:pPr>
+        <w:pStyle w:val="NoSpacing"/>
+      </w:pPr>
+    </w:p>
+    <w:p>
+      <w:pPr>
+        <w:pStyle w:val="NoSpacing"/>
+      </w:pPr>
+    </w:p>
+    <w:p>
+      <w:pPr>
+        <w:pStyle w:val="NoSpacing"/>
+      </w:pPr>
+    </w:p>
+    <w:p>
+      <w:pPr>
+        <w:pStyle w:val="NoSpacing"/>
+      </w:pPr>
+    </w:p>
+    <w:p>
+      <w:pPr>
+        <w:pStyle w:val="NoSpacing"/>
+      </w:pPr>
+    </w:p>
+    <w:p>
+      <w:pPr>
+        <w:pStyle w:val="NoSpacing"/>
+      </w:pPr>
+    </w:p>
+    <w:p>
+      <w:pPr>
+        <w:pStyle w:val="NoSpacing"/>
+      </w:pPr>
+    </w:p>
+    <w:p>
+      <w:pPr>
+        <w:pStyle w:val="NoSpacing"/>
+      </w:pPr>
+    </w:p>
+    <w:p>
+      <w:pPr>
+        <w:pStyle w:val="NoSpacing"/>
+      </w:pPr>
+    </w:p>
+    <w:p>
+      <w:pPr>
+        <w:pStyle w:val="NoSpacing"/>
+      </w:pPr>
+    </w:p>
+    <w:p>
+      <w:pPr>
+        <w:pStyle w:val="NoSpacing"/>
+      </w:pPr>
+    </w:p>
+    <w:p>
+      <w:pPr>
+        <w:pStyle w:val="NoSpacing"/>
+      </w:pPr>
+    </w:p>
+    <w:p>
+      <w:pPr>
+        <w:pStyle w:val="NoSpacing"/>
+      </w:pPr>
+    </w:p>
+    <w:p>
+      <w:pPr>
+        <w:pStyle w:val="NoSpacing"/>
+      </w:pPr>
+    </w:p>
+    <w:p>
+      <w:pPr>
+        <w:pStyle w:val="NoSpacing"/>
+      </w:pPr>
+    </w:p>
+    <w:p>
+      <w:pPr>
+        <w:pStyle w:val="NoSpacing"/>
+      </w:pPr>
+    </w:p>
+    <w:p>
+      <w:pPr>
+        <w:pStyle w:val="NoSpacing"/>
+      </w:pPr>
+    </w:p>
+    <w:p>
+      <w:pPr>
+        <w:pStyle w:val="NoSpacing"/>
+      </w:pPr>
+    </w:p>
+    <w:p>
+      <w:pPr>
+        <w:pStyle w:val="NoSpacing"/>
+      </w:pPr>
+    </w:p>
+    <w:p>
+      <w:pPr>
+        <w:pStyle w:val="NoSpacing"/>
+      </w:pPr>
+    </w:p>
+    <w:p>
+      <w:pPr>
+        <w:pStyle w:val="NoSpacing"/>
+      </w:pPr>
+    </w:p>
+    <w:p>
+      <w:pPr>
+        <w:pStyle w:val="NoSpacing"/>
+      </w:pPr>
+    </w:p>
+    <w:p>
+      <w:pPr>
+        <w:pStyle w:val="NoSpacing"/>
+      </w:pPr>
+    </w:p>
+    <w:p>
+      <w:pPr>
+        <w:pStyle w:val="NoSpacing"/>
+      </w:pPr>
+    </w:p>
+    <w:p>
+      <w:pPr>
+        <w:pStyle w:val="NoSpacing"/>
+      </w:pPr>
+    </w:p>
+    <w:p>
+      <w:pPr>
+        <w:pStyle w:val="NoSpacing"/>
+      </w:pPr>
+    </w:p>
+    <w:p>
+      <w:pPr>
+        <w:pStyle w:val="NoSpacing"/>
+      </w:pPr>
+    </w:p>
+    <w:p>
+      <w:pPr>
+        <w:pStyle w:val="NoSpacing"/>
+      </w:pPr>
+    </w:p>
+    <w:p>
+      <w:pPr>
+        <w:pStyle w:val="NoSpacing"/>
+      </w:pPr>
+    </w:p>
+    <w:p>
+      <w:pPr>
+        <w:pStyle w:val="NoSpacing"/>
+      </w:pPr>
+    </w:p>
+    <w:p>
+      <w:pPr>
+        <w:pStyle w:val="NoSpacing"/>
+      </w:pPr>
+    </w:p>
+    <w:p>
+      <w:pPr>
+        <w:pStyle w:val="NoSpacing"/>
+      </w:pPr>
+    </w:p>
+    <w:p>
+      <w:pPr>
+        <w:pStyle w:val="NoSpacing"/>
+      </w:pPr>
+    </w:p>
+    <w:p>
+      <w:pPr>
+        <w:pStyle w:val="NoSpacing"/>
+      </w:pPr>
+      <w:r>
+        <w:t xml:space="preserve"> </w:t>
+      </w:r>
     </w:p>
     <w:p>
       <w:pPr>
@@ -8272,6 +9871,25 @@
       <w:color w:val="808080"/>
     </w:rPr>
   </w:style>
+  <w:style w:type="table" w:styleId="TableGrid">
+    <w:name w:val="Table Grid"/>
+    <w:basedOn w:val="TableNormal"/>
+    <w:uiPriority w:val="39"/>
+    <w:rsid w:val="00775EB3"/>
+    <w:pPr>
+      <w:spacing w:after="0" w:line="240" w:lineRule="auto"/>
+    </w:pPr>
+    <w:tblPr>
+      <w:tblBorders>
+        <w:top w:val="single" w:sz="4" w:space="0" w:color="auto"/>
+        <w:left w:val="single" w:sz="4" w:space="0" w:color="auto"/>
+        <w:bottom w:val="single" w:sz="4" w:space="0" w:color="auto"/>
+        <w:right w:val="single" w:sz="4" w:space="0" w:color="auto"/>
+        <w:insideH w:val="single" w:sz="4" w:space="0" w:color="auto"/>
+        <w:insideV w:val="single" w:sz="4" w:space="0" w:color="auto"/>
+      </w:tblBorders>
+    </w:tblPr>
+  </w:style>
 </w:styles>
 </file>
 
@@ -8571,6 +10189,12 @@
 </file>
 
 <file path=customXml/item1.xml><?xml version="1.0" encoding="utf-8"?>
+<p:properties xmlns:p="http://schemas.microsoft.com/office/2006/metadata/properties" xmlns:xsi="http://www.w3.org/2001/XMLSchema-instance" xmlns:pc="http://schemas.microsoft.com/office/infopath/2007/PartnerControls">
+  <documentManagement/>
+</p:properties>
+</file>
+
+<file path=customXml/item2.xml><?xml version="1.0" encoding="utf-8"?>
 <ct:contentTypeSchema xmlns:ct="http://schemas.microsoft.com/office/2006/metadata/contentType" xmlns:ma="http://schemas.microsoft.com/office/2006/metadata/properties/metaAttributes" ct:_="" ma:_="" ma:contentTypeName="Document" ma:contentTypeID="0x0101002D1DB64E4318C04285BAE60C3961B499" ma:contentTypeVersion="13" ma:contentTypeDescription="Create a new document." ma:contentTypeScope="" ma:versionID="95d2a6ce2397b467023ed60b88c18c24">
   <xsd:schema xmlns:xsd="http://www.w3.org/2001/XMLSchema" xmlns:xs="http://www.w3.org/2001/XMLSchema" xmlns:p="http://schemas.microsoft.com/office/2006/metadata/properties" xmlns:ns3="d8642d74-48dc-4739-8259-7be2e8b6c003" xmlns:ns4="123d333b-f925-4dfc-8e09-c18ba2073d33" targetNamespace="http://schemas.microsoft.com/office/2006/metadata/properties" ma:root="true" ma:fieldsID="2165d6135651e3dc8b24f97ef9bf2669" ns3:_="" ns4:_="">
     <xsd:import namespace="d8642d74-48dc-4739-8259-7be2e8b6c003"/>
@@ -8793,12 +10417,6 @@
 </ct:contentTypeSchema>
 </file>
 
-<file path=customXml/item2.xml><?xml version="1.0" encoding="utf-8"?>
-<p:properties xmlns:p="http://schemas.microsoft.com/office/2006/metadata/properties" xmlns:xsi="http://www.w3.org/2001/XMLSchema-instance" xmlns:pc="http://schemas.microsoft.com/office/infopath/2007/PartnerControls">
-  <documentManagement/>
-</p:properties>
-</file>
-
 <file path=customXml/item3.xml><?xml version="1.0" encoding="utf-8"?>
 <?mso-contentType ?>
 <FormTemplates xmlns="http://schemas.microsoft.com/sharepoint/v3/contenttype/forms">
@@ -8809,6 +10427,15 @@
 </file>
 
 <file path=customXml/itemProps1.xml><?xml version="1.0" encoding="utf-8"?>
+<ds:datastoreItem xmlns:ds="http://schemas.openxmlformats.org/officeDocument/2006/customXml" ds:itemID="{524C83BC-084A-4662-AF13-934632DF2334}">
+  <ds:schemaRefs>
+    <ds:schemaRef ds:uri="http://schemas.microsoft.com/office/2006/metadata/properties"/>
+    <ds:schemaRef ds:uri="http://schemas.microsoft.com/office/infopath/2007/PartnerControls"/>
+  </ds:schemaRefs>
+</ds:datastoreItem>
+</file>
+
+<file path=customXml/itemProps2.xml><?xml version="1.0" encoding="utf-8"?>
 <ds:datastoreItem xmlns:ds="http://schemas.openxmlformats.org/officeDocument/2006/customXml" ds:itemID="{ED837F20-B5EA-45EB-9AC7-5A3C4F7DA936}">
   <ds:schemaRefs>
     <ds:schemaRef ds:uri="http://schemas.microsoft.com/office/2006/metadata/contentType"/>
@@ -8827,15 +10454,6 @@
 </ds:datastoreItem>
 </file>
 
-<file path=customXml/itemProps2.xml><?xml version="1.0" encoding="utf-8"?>
-<ds:datastoreItem xmlns:ds="http://schemas.openxmlformats.org/officeDocument/2006/customXml" ds:itemID="{524C83BC-084A-4662-AF13-934632DF2334}">
-  <ds:schemaRefs>
-    <ds:schemaRef ds:uri="http://schemas.microsoft.com/office/2006/metadata/properties"/>
-    <ds:schemaRef ds:uri="http://schemas.microsoft.com/office/infopath/2007/PartnerControls"/>
-  </ds:schemaRefs>
-</ds:datastoreItem>
-</file>
-
 <file path=customXml/itemProps3.xml><?xml version="1.0" encoding="utf-8"?>
 <ds:datastoreItem xmlns:ds="http://schemas.openxmlformats.org/officeDocument/2006/customXml" ds:itemID="{658374FC-0915-489B-9532-6F90DCEF8A58}">
   <ds:schemaRefs>

</xml_diff>